<commit_message>
cambios readme y probar
</commit_message>
<xml_diff>
--- a/Documentacion/Libro de Proyecto - Seguridad para IoT.docx
+++ b/Documentacion/Libro de Proyecto - Seguridad para IoT.docx
@@ -652,7 +652,6 @@
           <w:docPartUnique/>
         </w:docPartObj>
       </w:sdtPr>
-      <w:sdtEndPr/>
       <w:sdtContent>
         <w:p>
           <w:pPr>
@@ -3707,10 +3706,7 @@
         <w:fldChar w:fldCharType="begin"/>
       </w:r>
       <w:r>
-        <w:instrText xml:space="preserve"> SEQ I</w:instrText>
-      </w:r>
-      <w:r>
-        <w:instrText xml:space="preserve">lustración \* ARABIC </w:instrText>
+        <w:instrText xml:space="preserve"> SEQ Ilustración \* ARABIC </w:instrText>
       </w:r>
       <w:r>
         <w:fldChar w:fldCharType="separate"/>
@@ -4170,11 +4166,6 @@
         <w:t>Kismet es un detector de red y a su vez un detector de intrusos(IDS) para redes inalámbricas( cualquier LAN inalambricas 802.11), puede detectar punto de acceso inalambricos, clientes inalambricos y asociarlos entre si , la tarjeta del dispositivo donde opere debe estar en modo monitor.Se basa en Alertas predeterminadas para monitoriar el tráfico que va pasando por una red WIFI y alerta de este modo para reportar que se está generando algún tipo de ataque, por algún punto de acceso detectado.</w:t>
       </w:r>
     </w:p>
-    <w:p>
-      <w:pPr>
-        <w:ind w:left="720"/>
-      </w:pPr>
-    </w:p>
     <w:p/>
     <w:p>
       <w:pPr>
@@ -4481,37 +4472,7 @@
           <w:rFonts w:ascii="Arial" w:hAnsi="Arial" w:cs="Arial"/>
           <w:color w:val="24292E"/>
         </w:rPr>
-        <w:t xml:space="preserve">El archivo de plugin para OSSIM es el archivo llamado openVasPlugin.cfg, este archivo contiene las especificaciones de la expresión regular que permite al OSSIM entender los eventos generados por esta herramienta </w:t>
-      </w:r>
-      <w:r>
-        <w:rPr>
-          <w:rFonts w:ascii="Arial" w:hAnsi="Arial" w:cs="Arial"/>
-          <w:color w:val="24292E"/>
-        </w:rPr>
-        <w:t>enviados</w:t>
-      </w:r>
-      <w:r>
-        <w:rPr>
-          <w:rFonts w:ascii="Arial" w:hAnsi="Arial" w:cs="Arial"/>
-          <w:color w:val="24292E"/>
-        </w:rPr>
-        <w:t xml:space="preserve"> por el </w:t>
-      </w:r>
-      <w:r>
-        <w:rPr>
-          <w:rFonts w:ascii="Arial" w:hAnsi="Arial" w:cs="Arial"/>
-          <w:color w:val="24292E"/>
-        </w:rPr>
-        <w:t>código</w:t>
-      </w:r>
-      <w:bookmarkStart w:id="9" w:name="_GoBack"/>
-      <w:bookmarkEnd w:id="9"/>
-      <w:r>
-        <w:rPr>
-          <w:rFonts w:ascii="Arial" w:hAnsi="Arial" w:cs="Arial"/>
-          <w:color w:val="24292E"/>
-        </w:rPr>
-        <w:t xml:space="preserve"> OMP4-OpenVas.</w:t>
+        <w:t>El archivo de plugin para OSSIM es el archivo llamado openVasPlugin.cfg, este archivo contiene las especificaciones de la expresión regular que permite al OSSIM entender los eventos generados por esta herramienta enviados por el código OMP4-OpenVas.</w:t>
       </w:r>
     </w:p>
     <w:p>
@@ -4552,39 +4513,7 @@
           <w:color w:val="24292E"/>
           <w:lang w:val="en-US"/>
         </w:rPr>
-        <w:t>“</w:t>
-      </w:r>
-      <w:r>
-        <w:rPr>
-          <w:rFonts w:ascii="Arial" w:hAnsi="Arial" w:cs="Arial"/>
-          <w:color w:val="24292E"/>
-          <w:lang w:val="en-US"/>
-        </w:rPr>
-        <w:t xml:space="preserve">([\s\S]+)(OpenVas: </w:t>
-      </w:r>
-      <w:r>
-        <w:rPr>
-          <w:rFonts w:ascii="Arial" w:hAnsi="Arial" w:cs="Arial"/>
-          <w:color w:val="24292E"/>
-          <w:lang w:val="en-US"/>
-        </w:rPr>
-        <w:t xml:space="preserve"> </w:t>
-      </w:r>
-      <w:r>
-        <w:rPr>
-          <w:rFonts w:ascii="Arial" w:hAnsi="Arial" w:cs="Arial"/>
-          <w:color w:val="24292E"/>
-          <w:lang w:val="en-US"/>
-        </w:rPr>
-        <w:t>)(|)(?P&lt;vul_id&gt;[\s\S]+)(|)(?P&lt;ip_address&gt;[\s\S</w:t>
-      </w:r>
-      <w:r>
-        <w:rPr>
-          <w:rFonts w:ascii="Arial" w:hAnsi="Arial" w:cs="Arial"/>
-          <w:color w:val="24292E"/>
-          <w:lang w:val="en-US"/>
-        </w:rPr>
-        <w:t>]+)(|)(?P[\s\S]+)(|)(?P[\s\S]+)”</w:t>
+        <w:t>“([\s\S]+)(OpenVas:  )(|)(?P&lt;vul_id&gt;[\s\S]+)(|)(?P&lt;ip_address&gt;[\s\S]+)(|)(?P[\s\S]+)(|)(?P[\s\S]+)”</w:t>
       </w:r>
     </w:p>
     <w:p>
@@ -4603,42 +4532,21 @@
           <w:rFonts w:ascii="Arial" w:hAnsi="Arial" w:cs="Arial"/>
           <w:color w:val="24292E"/>
         </w:rPr>
-        <w:t xml:space="preserve">La cual inicia con un indicador "OpenVas: " que nos indica que es un mensaje de la herramienta, luego de esto vienen 4 campos distintos separados por "|" el primer campo es el id de la vulnerabilidad, segundo campo el ip de la fuente, tercer campo severidad de la vulnerabilidad y en el </w:t>
+        <w:t xml:space="preserve">La cual inicia con un indicador "OpenVas: " que nos indica que es un mensaje de la herramienta, luego de esto vienen 4 campos distintos separados por "|" el primer campo es el id de la vulnerabilidad, segundo campo el ip de la fuente, tercer campo severidad de la vulnerabilidad y en el último campo el cve </w:t>
       </w:r>
       <w:r>
         <w:rPr>
           <w:rFonts w:ascii="Arial" w:hAnsi="Arial" w:cs="Arial"/>
           <w:color w:val="24292E"/>
         </w:rPr>
-        <w:t>último</w:t>
+        <w:t>a</w:t>
       </w:r>
       <w:r>
         <w:rPr>
           <w:rFonts w:ascii="Arial" w:hAnsi="Arial" w:cs="Arial"/>
           <w:color w:val="24292E"/>
         </w:rPr>
-        <w:t xml:space="preserve"> campo el cve </w:t>
-      </w:r>
-      <w:r>
-        <w:rPr>
-          <w:rFonts w:ascii="Arial" w:hAnsi="Arial" w:cs="Arial"/>
-          <w:color w:val="24292E"/>
-        </w:rPr>
-        <w:t>a</w:t>
-      </w:r>
-      <w:r>
-        <w:rPr>
-          <w:rFonts w:ascii="Arial" w:hAnsi="Arial" w:cs="Arial"/>
-          <w:color w:val="24292E"/>
-        </w:rPr>
-        <w:t>sociado</w:t>
-      </w:r>
-      <w:r>
-        <w:rPr>
-          <w:rFonts w:ascii="Arial" w:hAnsi="Arial" w:cs="Arial"/>
-          <w:color w:val="24292E"/>
-        </w:rPr>
-        <w:t xml:space="preserve"> con la vulnerabilidad.</w:t>
+        <w:t>sociado con la vulnerabilidad.</w:t>
       </w:r>
     </w:p>
     <w:p>
@@ -4658,15 +4566,7 @@
           <w:rFonts w:ascii="Arial" w:hAnsi="Arial" w:cs="Arial"/>
           <w:color w:val="24292E"/>
         </w:rPr>
-        <w:t>Código</w:t>
-      </w:r>
-      <w:r>
-        <w:rPr>
-          <w:rStyle w:val="Textoennegrita"/>
-          <w:rFonts w:ascii="Arial" w:hAnsi="Arial" w:cs="Arial"/>
-          <w:color w:val="24292E"/>
-        </w:rPr>
-        <w:t xml:space="preserve"> OpenVasOMP:</w:t>
+        <w:t>Código OpenVasOMP:</w:t>
       </w:r>
     </w:p>
     <w:p>
@@ -4685,49 +4585,7 @@
           <w:rFonts w:ascii="Arial" w:hAnsi="Arial" w:cs="Arial"/>
           <w:color w:val="24292E"/>
         </w:rPr>
-        <w:t xml:space="preserve">El </w:t>
-      </w:r>
-      <w:r>
-        <w:rPr>
-          <w:rFonts w:ascii="Arial" w:hAnsi="Arial" w:cs="Arial"/>
-          <w:color w:val="24292E"/>
-        </w:rPr>
-        <w:t>código</w:t>
-      </w:r>
-      <w:r>
-        <w:rPr>
-          <w:rFonts w:ascii="Arial" w:hAnsi="Arial" w:cs="Arial"/>
-          <w:color w:val="24292E"/>
-        </w:rPr>
-        <w:t xml:space="preserve"> del OpenVasOMP cuenta con diversas clases java para realizar peticiones que el protocolo OMP nos permite para interactuar con OpenVas en este caso estamos utilizando consultas xml desde el </w:t>
-      </w:r>
-      <w:r>
-        <w:rPr>
-          <w:rFonts w:ascii="Arial" w:hAnsi="Arial" w:cs="Arial"/>
-          <w:color w:val="24292E"/>
-        </w:rPr>
-        <w:t>código</w:t>
-      </w:r>
-      <w:r>
-        <w:rPr>
-          <w:rFonts w:ascii="Arial" w:hAnsi="Arial" w:cs="Arial"/>
-          <w:color w:val="24292E"/>
-        </w:rPr>
-        <w:t xml:space="preserve"> para </w:t>
-      </w:r>
-      <w:r>
-        <w:rPr>
-          <w:rFonts w:ascii="Arial" w:hAnsi="Arial" w:cs="Arial"/>
-          <w:color w:val="24292E"/>
-        </w:rPr>
-        <w:t>extraer</w:t>
-      </w:r>
-      <w:r>
-        <w:rPr>
-          <w:rFonts w:ascii="Arial" w:hAnsi="Arial" w:cs="Arial"/>
-          <w:color w:val="24292E"/>
-        </w:rPr>
-        <w:t xml:space="preserve"> los resultados y ser enviados al OSSIM</w:t>
+        <w:t>El código del OpenVasOMP cuenta con diversas clases java para realizar peticiones que el protocolo OMP nos permite para interactuar con OpenVas en este caso estamos utilizando consultas xml desde el código para extraer los resultados y ser enviados al OSSIM</w:t>
       </w:r>
     </w:p>
     <w:p>
@@ -4766,63 +4624,7 @@
           <w:rFonts w:ascii="Arial" w:hAnsi="Arial" w:cs="Arial"/>
           <w:color w:val="24292E"/>
         </w:rPr>
-        <w:t xml:space="preserve">Una vez que hemos iniciado </w:t>
-      </w:r>
-      <w:r>
-        <w:rPr>
-          <w:rFonts w:ascii="Arial" w:hAnsi="Arial" w:cs="Arial"/>
-          <w:color w:val="24292E"/>
-        </w:rPr>
-        <w:t>sesión</w:t>
-      </w:r>
-      <w:r>
-        <w:rPr>
-          <w:rFonts w:ascii="Arial" w:hAnsi="Arial" w:cs="Arial"/>
-          <w:color w:val="24292E"/>
-        </w:rPr>
-        <w:t xml:space="preserve"> como administradores (como se dice en el manual de instalación) nos dirigiremos a targets y alli creamos uno nuevo con la ip que deseemos escanear mientras se </w:t>
-      </w:r>
-      <w:r>
-        <w:rPr>
-          <w:rFonts w:ascii="Arial" w:hAnsi="Arial" w:cs="Arial"/>
-          <w:color w:val="24292E"/>
-        </w:rPr>
-        <w:t>encuentre</w:t>
-      </w:r>
-      <w:r>
-        <w:rPr>
-          <w:rFonts w:ascii="Arial" w:hAnsi="Arial" w:cs="Arial"/>
-          <w:color w:val="24292E"/>
-        </w:rPr>
-        <w:t xml:space="preserve"> en la misma red que el OpenVas, seguido de esto en task, crearemos un nuevo task apuntando al target anteriormente creado y le damos start, si funciona correctamente el </w:t>
-      </w:r>
-      <w:r>
-        <w:rPr>
-          <w:rFonts w:ascii="Arial" w:hAnsi="Arial" w:cs="Arial"/>
-          <w:color w:val="24292E"/>
-        </w:rPr>
-        <w:t>deberá</w:t>
-      </w:r>
-      <w:r>
-        <w:rPr>
-          <w:rFonts w:ascii="Arial" w:hAnsi="Arial" w:cs="Arial"/>
-          <w:color w:val="24292E"/>
-        </w:rPr>
-        <w:t xml:space="preserve"> iniciar una carga porcentual que tardara un tiempo dependiendo que tan invasivo </w:t>
-      </w:r>
-      <w:r>
-        <w:rPr>
-          <w:rFonts w:ascii="Arial" w:hAnsi="Arial" w:cs="Arial"/>
-          <w:color w:val="24292E"/>
-        </w:rPr>
-        <w:t>será</w:t>
-      </w:r>
-      <w:r>
-        <w:rPr>
-          <w:rFonts w:ascii="Arial" w:hAnsi="Arial" w:cs="Arial"/>
-          <w:color w:val="24292E"/>
-        </w:rPr>
-        <w:t xml:space="preserve"> el escaneo, al final de esta carga podremos ver todas las vulnerabilidades encontradas en el target, clasificadas en 4 severidades diferentes (Informativas, bajas, media , alta)</w:t>
+        <w:t>Una vez que hemos iniciado sesión como administradores (como se dice en el manual de instalación) nos dirigiremos a targets y alli creamos uno nuevo con la ip que deseemos escanear mientras se encuentre en la misma red que el OpenVas, seguido de esto en task, crearemos un nuevo task apuntando al target anteriormente creado y le damos start, si funciona correctamente el deberá iniciar una carga porcentual que tardara un tiempo dependiendo que tan invasivo será el escaneo, al final de esta carga podremos ver todas las vulnerabilidades encontradas en el target, clasificadas en 4 severidades diferentes (Informativas, bajas, media , alta)</w:t>
       </w:r>
     </w:p>
     <w:p>
@@ -4860,35 +4662,7 @@
           <w:rFonts w:ascii="Arial" w:hAnsi="Arial" w:cs="Arial"/>
           <w:color w:val="24292E"/>
         </w:rPr>
-        <w:t xml:space="preserve">Este </w:t>
-      </w:r>
-      <w:r>
-        <w:rPr>
-          <w:rFonts w:ascii="Arial" w:hAnsi="Arial" w:cs="Arial"/>
-          <w:color w:val="24292E"/>
-        </w:rPr>
-        <w:t>código</w:t>
-      </w:r>
-      <w:r>
-        <w:rPr>
-          <w:rFonts w:ascii="Arial" w:hAnsi="Arial" w:cs="Arial"/>
-          <w:color w:val="24292E"/>
-        </w:rPr>
-        <w:t xml:space="preserve"> fue creado con el fin de enviar todos los resultados hacia OSSIM de cada </w:t>
-      </w:r>
-      <w:r>
-        <w:rPr>
-          <w:rFonts w:ascii="Arial" w:hAnsi="Arial" w:cs="Arial"/>
-          <w:color w:val="24292E"/>
-        </w:rPr>
-        <w:t>análisis</w:t>
-      </w:r>
-      <w:r>
-        <w:rPr>
-          <w:rFonts w:ascii="Arial" w:hAnsi="Arial" w:cs="Arial"/>
-          <w:color w:val="24292E"/>
-        </w:rPr>
-        <w:t xml:space="preserve"> realizado por OpenVAS utilizando el API de la herramienta llamada OpenVAS Management Protocol (</w:t>
+        <w:t>Este código fue creado con el fin de enviar todos los resultados hacia OSSIM de cada análisis realizado por OpenVAS utilizando el API de la herramienta llamada OpenVAS Management Protocol (</w:t>
       </w:r>
       <w:r>
         <w:rPr>
@@ -4966,27 +4740,6 @@
     </w:p>
     <w:p>
       <w:pPr>
-        <w:pStyle w:val="NormalWeb"/>
-        <w:spacing w:before="0" w:beforeAutospacing="0" w:after="240" w:afterAutospacing="0"/>
-        <w:rPr>
-          <w:rFonts w:ascii="Arial" w:hAnsi="Arial" w:cs="Arial"/>
-          <w:color w:val="24292E"/>
-        </w:rPr>
-      </w:pPr>
-    </w:p>
-    <w:p>
-      <w:pPr>
-        <w:pStyle w:val="NormalWeb"/>
-        <w:spacing w:before="0" w:beforeAutospacing="0" w:after="240" w:afterAutospacing="0"/>
-        <w:ind w:left="360"/>
-        <w:rPr>
-          <w:rFonts w:ascii="Arial" w:hAnsi="Arial" w:cs="Arial"/>
-          <w:color w:val="24292E"/>
-        </w:rPr>
-      </w:pPr>
-    </w:p>
-    <w:p>
-      <w:pPr>
         <w:pBdr>
           <w:top w:val="none" w:sz="0" w:space="0" w:color="auto"/>
           <w:left w:val="none" w:sz="0" w:space="0" w:color="auto"/>
@@ -4995,22 +4748,13 @@
           <w:between w:val="none" w:sz="0" w:space="0" w:color="auto"/>
         </w:pBdr>
         <w:spacing w:before="60" w:after="100" w:afterAutospacing="1"/>
-        <w:jc w:val="left"/>
-        <w:rPr>
+        <w:rPr>
+          <w:rFonts w:eastAsia="Times New Roman"/>
           <w:color w:val="24292E"/>
           <w:lang w:val="es-CO"/>
         </w:rPr>
       </w:pPr>
     </w:p>
-    <w:p>
-      <w:pPr>
-        <w:ind w:firstLine="576"/>
-        <w:rPr>
-          <w:b/>
-        </w:rPr>
-      </w:pPr>
-    </w:p>
-    <w:p/>
     <w:p>
       <w:pPr>
         <w:pStyle w:val="Ttulo2"/>
@@ -5022,44 +4766,1462 @@
           <w:smallCaps w:val="0"/>
         </w:rPr>
       </w:pPr>
-      <w:bookmarkStart w:id="10" w:name="_Toc503622657"/>
+      <w:bookmarkStart w:id="9" w:name="_Toc503622657"/>
       <w:r>
         <w:rPr>
           <w:smallCaps w:val="0"/>
         </w:rPr>
         <w:t>SURICATA IOT</w:t>
       </w:r>
+      <w:bookmarkEnd w:id="9"/>
+    </w:p>
+    <w:p/>
+    <w:p>
+      <w:r>
+        <w:t>Suricata IoT es un sistema para la detección de intrusiones (IDS) con una modificación particular de un proyecto creado por Tom DeCanio que permite realizar detección de tráfico malicioso de algunos protocolos presentes en arquitecturas dispositivos IoT [22].</w:t>
+      </w:r>
+    </w:p>
+    <w:p/>
+    <w:p>
+      <w:r>
+        <w:t>Suricata IoT al ser una modificación del sistema original de Suricata, está también obtiene las diferentes características que tiene el sistema de Suricata, como lo es la capacidad de ser un sistema de detección de intrusiones (IDS), ser un sistema de prevención de intrusiones (IPS) o monitoreo de seguridad de red (NSM).</w:t>
+      </w:r>
+    </w:p>
+    <w:p/>
+    <w:p>
+      <w:r>
+        <w:t>Suricata IoT utiliza el monitoreo de trafico de red basado en reglas robustas para identificar ataques, y estas reglas son administradas mediante un proveedor de reglas, en este caso se trata de OinkMaster, sin embargo, no es el único, existen otras fuentes o se puede construir reglas propias que permitan identificar ataques sobre protocolos de la capa de red, aplicación y demás.</w:t>
+      </w:r>
+    </w:p>
+    <w:p/>
+    <w:p>
+      <w:r>
+        <w:t>Cabe resaltar que Suricata es un sistema de código abierto, por lo tanto permite realizar modificaciones como la que ha realizado Tom DeCanio para la extensibilidad de esta herramienta y aumentar su potencial para nuevas arquitecturas.</w:t>
+      </w:r>
+    </w:p>
+    <w:p/>
+    <w:p>
+      <w:pPr>
+        <w:ind w:firstLine="576"/>
+        <w:rPr>
+          <w:b/>
+          <w:lang w:val="en-US"/>
+        </w:rPr>
+      </w:pPr>
+      <w:r>
+        <w:rPr>
+          <w:b/>
+        </w:rPr>
+        <w:t>Instalación</w:t>
+      </w:r>
+      <w:r>
+        <w:rPr>
+          <w:b/>
+          <w:lang w:val="en-US"/>
+        </w:rPr>
+        <w:t xml:space="preserve"> Suricata</w:t>
+      </w:r>
+      <w:bookmarkStart w:id="10" w:name="_GoBack"/>
       <w:bookmarkEnd w:id="10"/>
+      <w:r>
+        <w:rPr>
+          <w:b/>
+          <w:lang w:val="en-US"/>
+        </w:rPr>
+        <w:t>:</w:t>
+      </w:r>
     </w:p>
     <w:p/>
     <w:p>
-      <w:r>
-        <w:t>Suricata IoT es un sistema para la detección de intrusiones (IDS) con una modificación particular de un proyecto creado por Tom DeCanio que permite realizar detección de tráfico malicioso de algunos protocolos presentes en arquitecturas dispositivos IoT [22].</w:t>
+      <w:pPr>
+        <w:numPr>
+          <w:ilvl w:val="0"/>
+          <w:numId w:val="15"/>
+        </w:numPr>
+        <w:rPr>
+          <w:lang w:val="es-CO"/>
+        </w:rPr>
+      </w:pPr>
+      <w:r>
+        <w:rPr>
+          <w:lang w:val="es-CO"/>
+        </w:rPr>
+        <w:t>Lista que librerías para instalar sobre SO:</w:t>
+      </w:r>
+    </w:p>
+    <w:p>
+      <w:pPr>
+        <w:ind w:left="360"/>
+        <w:rPr>
+          <w:lang w:val="en-US"/>
+        </w:rPr>
+      </w:pPr>
+      <w:r>
+        <w:rPr>
+          <w:lang w:val="en-US"/>
+        </w:rPr>
+        <w:t>sudo apt-get -y install libpcre3 libpcre3-dbg libpcre3-dev \</w:t>
+      </w:r>
+    </w:p>
+    <w:p>
+      <w:pPr>
+        <w:ind w:left="360"/>
+        <w:rPr>
+          <w:lang w:val="en-US"/>
+        </w:rPr>
+      </w:pPr>
+      <w:r>
+        <w:rPr>
+          <w:lang w:val="en-US"/>
+        </w:rPr>
+        <w:t>build-essential autoconf automake libtool libpcap-dev libnet1-dev \</w:t>
+      </w:r>
+    </w:p>
+    <w:p>
+      <w:pPr>
+        <w:ind w:left="360"/>
+        <w:rPr>
+          <w:lang w:val="en-US"/>
+        </w:rPr>
+      </w:pPr>
+      <w:r>
+        <w:rPr>
+          <w:lang w:val="en-US"/>
+        </w:rPr>
+        <w:t>libyaml-0-2 libyaml-dev pkg-config zlib1g zlib1g-dev libcap-ng-dev libcap-ng0 \</w:t>
+      </w:r>
+    </w:p>
+    <w:p>
+      <w:pPr>
+        <w:ind w:left="360"/>
+        <w:rPr>
+          <w:lang w:val="en-US"/>
+        </w:rPr>
+      </w:pPr>
+      <w:r>
+        <w:rPr>
+          <w:lang w:val="en-US"/>
+        </w:rPr>
+        <w:t>make libmagic-dev libjansson-dev</w:t>
+      </w:r>
+    </w:p>
+    <w:p>
+      <w:pPr>
+        <w:ind w:left="360"/>
+        <w:rPr>
+          <w:lang w:val="en-US"/>
+        </w:rPr>
+      </w:pPr>
+    </w:p>
+    <w:p>
+      <w:pPr>
+        <w:ind w:left="360"/>
+        <w:rPr>
+          <w:lang w:val="en-US"/>
+        </w:rPr>
+      </w:pPr>
+      <w:r>
+        <w:rPr>
+          <w:lang w:val="en-US"/>
+        </w:rPr>
+        <w:t>wget https://github.com/OISF/libhtp/archive/0.5.21.tar.gz</w:t>
+      </w:r>
+    </w:p>
+    <w:p>
+      <w:pPr>
+        <w:ind w:left="360"/>
+        <w:rPr>
+          <w:lang w:val="en-US"/>
+        </w:rPr>
+      </w:pPr>
+      <w:r>
+        <w:rPr>
+          <w:lang w:val="en-US"/>
+        </w:rPr>
+        <w:t>tar -xzvf 0.5.21.tar.gz</w:t>
+      </w:r>
+    </w:p>
+    <w:p>
+      <w:pPr>
+        <w:ind w:left="360"/>
+        <w:rPr>
+          <w:lang w:val="en-US"/>
+        </w:rPr>
+      </w:pPr>
+      <w:r>
+        <w:rPr>
+          <w:lang w:val="en-US"/>
+        </w:rPr>
+        <w:t>cd libhtp</w:t>
+      </w:r>
+    </w:p>
+    <w:p>
+      <w:pPr>
+        <w:ind w:left="360"/>
+        <w:rPr>
+          <w:lang w:val="en-US"/>
+        </w:rPr>
+      </w:pPr>
+      <w:r>
+        <w:rPr>
+          <w:lang w:val="en-US"/>
+        </w:rPr>
+        <w:t>./autogen.sh</w:t>
+      </w:r>
+    </w:p>
+    <w:p>
+      <w:pPr>
+        <w:ind w:left="360"/>
+        <w:rPr>
+          <w:lang w:val="en-US"/>
+        </w:rPr>
+      </w:pPr>
+      <w:r>
+        <w:rPr>
+          <w:lang w:val="en-US"/>
+        </w:rPr>
+        <w:t>./configure</w:t>
+      </w:r>
+    </w:p>
+    <w:p>
+      <w:pPr>
+        <w:ind w:left="360"/>
+        <w:rPr>
+          <w:lang w:val="en-US"/>
+        </w:rPr>
+      </w:pPr>
+      <w:r>
+        <w:rPr>
+          <w:lang w:val="en-US"/>
+        </w:rPr>
+        <w:t>make</w:t>
+      </w:r>
+    </w:p>
+    <w:p>
+      <w:pPr>
+        <w:ind w:left="360"/>
+        <w:rPr>
+          <w:lang w:val="en-US"/>
+        </w:rPr>
+      </w:pPr>
+      <w:r>
+        <w:rPr>
+          <w:lang w:val="en-US"/>
+        </w:rPr>
+        <w:t>make install</w:t>
+      </w:r>
+    </w:p>
+    <w:p>
+      <w:pPr>
+        <w:ind w:left="360"/>
+        <w:rPr>
+          <w:lang w:val="es-CO"/>
+        </w:rPr>
+      </w:pPr>
+      <w:r>
+        <w:rPr>
+          <w:lang w:val="es-CO"/>
+        </w:rPr>
+        <w:t>ldconfig</w:t>
+      </w:r>
+    </w:p>
+    <w:p>
+      <w:pPr>
+        <w:rPr>
+          <w:lang w:val="es-CO"/>
+        </w:rPr>
+      </w:pPr>
+    </w:p>
+    <w:p>
+      <w:pPr>
+        <w:numPr>
+          <w:ilvl w:val="0"/>
+          <w:numId w:val="15"/>
+        </w:numPr>
+        <w:rPr>
+          <w:lang w:val="es-CO"/>
+        </w:rPr>
+      </w:pPr>
+      <w:r>
+        <w:rPr>
+          <w:lang w:val="es-CO"/>
+        </w:rPr>
+        <w:t>Descargar comprimido de Suricata:</w:t>
+      </w:r>
+    </w:p>
+    <w:p>
+      <w:pPr>
+        <w:ind w:firstLine="360"/>
+        <w:rPr>
+          <w:lang w:val="en-US"/>
+        </w:rPr>
+      </w:pPr>
+      <w:r>
+        <w:rPr>
+          <w:lang w:val="en-US"/>
+        </w:rPr>
+        <w:t>git clone https://github.com/decanio/suricata-IoT.git</w:t>
+      </w:r>
+    </w:p>
+    <w:p>
+      <w:pPr>
+        <w:rPr>
+          <w:lang w:val="en-US"/>
+        </w:rPr>
+      </w:pPr>
+    </w:p>
+    <w:p>
+      <w:pPr>
+        <w:numPr>
+          <w:ilvl w:val="0"/>
+          <w:numId w:val="15"/>
+        </w:numPr>
+        <w:rPr>
+          <w:lang w:val="es-CO"/>
+        </w:rPr>
+      </w:pPr>
+      <w:r>
+        <w:rPr>
+          <w:lang w:val="es-CO"/>
+        </w:rPr>
+        <w:t>Entrar a la carpeta de suricata:</w:t>
+      </w:r>
+    </w:p>
+    <w:p>
+      <w:pPr>
+        <w:ind w:firstLine="360"/>
+        <w:rPr>
+          <w:lang w:val="es-CO"/>
+        </w:rPr>
+      </w:pPr>
+      <w:r>
+        <w:rPr>
+          <w:lang w:val="es-CO"/>
+        </w:rPr>
+        <w:t>cd suricata-3.1</w:t>
+      </w:r>
+    </w:p>
+    <w:p>
+      <w:pPr>
+        <w:rPr>
+          <w:lang w:val="es-CO"/>
+        </w:rPr>
+      </w:pPr>
+    </w:p>
+    <w:p>
+      <w:pPr>
+        <w:numPr>
+          <w:ilvl w:val="0"/>
+          <w:numId w:val="15"/>
+        </w:numPr>
+        <w:rPr>
+          <w:lang w:val="es-CO"/>
+        </w:rPr>
+      </w:pPr>
+      <w:r>
+        <w:rPr>
+          <w:lang w:val="es-CO"/>
+        </w:rPr>
+        <w:t>Instalar:</w:t>
+      </w:r>
+    </w:p>
+    <w:p>
+      <w:pPr>
+        <w:ind w:firstLine="360"/>
+        <w:rPr>
+          <w:lang w:val="es-CO"/>
+        </w:rPr>
+      </w:pPr>
+      <w:r>
+        <w:rPr>
+          <w:lang w:val="es-CO"/>
+        </w:rPr>
+        <w:t>./autogen.sh</w:t>
+      </w:r>
+    </w:p>
+    <w:p>
+      <w:pPr>
+        <w:ind w:firstLine="360"/>
+        <w:rPr>
+          <w:lang w:val="en-US"/>
+        </w:rPr>
+      </w:pPr>
+      <w:r>
+        <w:rPr>
+          <w:lang w:val="en-US"/>
+        </w:rPr>
+        <w:t>./configure &amp;&amp; make &amp;&amp; make install-full</w:t>
+      </w:r>
+    </w:p>
+    <w:p>
+      <w:pPr>
+        <w:ind w:firstLine="360"/>
+        <w:rPr>
+          <w:lang w:val="es-CO"/>
+        </w:rPr>
+      </w:pPr>
+      <w:r>
+        <w:rPr>
+          <w:lang w:val="es-CO"/>
+        </w:rPr>
+        <w:t>ldconfig</w:t>
+      </w:r>
+    </w:p>
+    <w:p>
+      <w:pPr>
+        <w:rPr>
+          <w:lang w:val="es-CO"/>
+        </w:rPr>
+      </w:pPr>
+    </w:p>
+    <w:p>
+      <w:pPr>
+        <w:numPr>
+          <w:ilvl w:val="0"/>
+          <w:numId w:val="15"/>
+        </w:numPr>
+        <w:rPr>
+          <w:lang w:val="es-CO"/>
+        </w:rPr>
+      </w:pPr>
+      <w:r>
+        <w:rPr>
+          <w:lang w:val="es-CO"/>
+        </w:rPr>
+        <w:t>Copiar archivos de configuración:</w:t>
+      </w:r>
+    </w:p>
+    <w:p>
+      <w:pPr>
+        <w:ind w:left="360"/>
+        <w:rPr>
+          <w:lang w:val="es-CO"/>
+        </w:rPr>
+      </w:pPr>
+      <w:r>
+        <w:rPr>
+          <w:lang w:val="es-CO"/>
+        </w:rPr>
+        <w:t>mkdir /var/log/suricata</w:t>
+      </w:r>
+    </w:p>
+    <w:p>
+      <w:pPr>
+        <w:ind w:left="360"/>
+        <w:rPr>
+          <w:lang w:val="es-CO"/>
+        </w:rPr>
+      </w:pPr>
+      <w:r>
+        <w:rPr>
+          <w:lang w:val="es-CO"/>
+        </w:rPr>
+        <w:t>mkdir /etc/suricata</w:t>
+      </w:r>
+    </w:p>
+    <w:p>
+      <w:pPr>
+        <w:ind w:left="360"/>
+        <w:rPr>
+          <w:lang w:val="es-CO"/>
+        </w:rPr>
+      </w:pPr>
+      <w:r>
+        <w:rPr>
+          <w:lang w:val="es-CO"/>
+        </w:rPr>
+        <w:t>mkdir /etc/suricata/rules</w:t>
+      </w:r>
+    </w:p>
+    <w:p>
+      <w:pPr>
+        <w:ind w:left="360"/>
+        <w:rPr>
+          <w:lang w:val="es-CO"/>
+        </w:rPr>
+      </w:pPr>
+      <w:r>
+        <w:rPr>
+          <w:lang w:val="es-CO"/>
+        </w:rPr>
+        <w:t>cp classification.config /etc/suricata</w:t>
+      </w:r>
+    </w:p>
+    <w:p>
+      <w:pPr>
+        <w:ind w:left="360"/>
+        <w:rPr>
+          <w:lang w:val="es-CO"/>
+        </w:rPr>
+      </w:pPr>
+      <w:r>
+        <w:rPr>
+          <w:lang w:val="es-CO"/>
+        </w:rPr>
+        <w:t>cp reference.config /etc/suricata</w:t>
+      </w:r>
+    </w:p>
+    <w:p>
+      <w:pPr>
+        <w:ind w:left="360"/>
+        <w:rPr>
+          <w:lang w:val="es-CO"/>
+        </w:rPr>
+      </w:pPr>
+      <w:r>
+        <w:rPr>
+          <w:lang w:val="es-CO"/>
+        </w:rPr>
+        <w:t>cp suricata.yaml /etc/suricata</w:t>
+      </w:r>
+    </w:p>
+    <w:p>
+      <w:pPr>
+        <w:rPr>
+          <w:lang w:val="es-CO"/>
+        </w:rPr>
+      </w:pPr>
+    </w:p>
+    <w:p>
+      <w:pPr>
+        <w:numPr>
+          <w:ilvl w:val="0"/>
+          <w:numId w:val="15"/>
+        </w:numPr>
+        <w:rPr>
+          <w:lang w:val="es-CO"/>
+        </w:rPr>
+      </w:pPr>
+      <w:r>
+        <w:rPr>
+          <w:lang w:val="es-CO"/>
+        </w:rPr>
+        <w:t>Habilitar el envió de alertas al servicio syslog para enviar alertas a OSSIM, editar archivo “suricata.yaml”:</w:t>
+      </w:r>
+    </w:p>
+    <w:p>
+      <w:pPr>
+        <w:rPr>
+          <w:lang w:val="es-CO"/>
+        </w:rPr>
+      </w:pPr>
+      <w:r>
+        <w:rPr>
+          <w:lang w:val="es-CO"/>
+        </w:rPr>
+        <w:drawing>
+          <wp:inline distT="0" distB="0" distL="0" distR="0" wp14:anchorId="0F9B19C4" wp14:editId="4C383DC8">
+            <wp:extent cx="5612130" cy="1062355"/>
+            <wp:effectExtent l="0" t="0" r="7620" b="4445"/>
+            <wp:docPr id="24" name="Imagen 24"/>
+            <wp:cNvGraphicFramePr>
+              <a:graphicFrameLocks xmlns:a="http://schemas.openxmlformats.org/drawingml/2006/main" noChangeAspect="1"/>
+            </wp:cNvGraphicFramePr>
+            <a:graphic xmlns:a="http://schemas.openxmlformats.org/drawingml/2006/main">
+              <a:graphicData uri="http://schemas.openxmlformats.org/drawingml/2006/picture">
+                <pic:pic xmlns:pic="http://schemas.openxmlformats.org/drawingml/2006/picture">
+                  <pic:nvPicPr>
+                    <pic:cNvPr id="1" name=""/>
+                    <pic:cNvPicPr/>
+                  </pic:nvPicPr>
+                  <pic:blipFill>
+                    <a:blip r:embed="rId20"/>
+                    <a:stretch>
+                      <a:fillRect/>
+                    </a:stretch>
+                  </pic:blipFill>
+                  <pic:spPr>
+                    <a:xfrm>
+                      <a:off x="0" y="0"/>
+                      <a:ext cx="5612130" cy="1062355"/>
+                    </a:xfrm>
+                    <a:prstGeom prst="rect">
+                      <a:avLst/>
+                    </a:prstGeom>
+                  </pic:spPr>
+                </pic:pic>
+              </a:graphicData>
+            </a:graphic>
+          </wp:inline>
+        </w:drawing>
+      </w:r>
+    </w:p>
+    <w:p>
+      <w:pPr>
+        <w:rPr>
+          <w:lang w:val="es-CO"/>
+        </w:rPr>
+      </w:pPr>
+    </w:p>
+    <w:p>
+      <w:pPr>
+        <w:numPr>
+          <w:ilvl w:val="0"/>
+          <w:numId w:val="15"/>
+        </w:numPr>
+        <w:rPr>
+          <w:lang w:val="es-CO"/>
+        </w:rPr>
+      </w:pPr>
+      <w:r>
+        <w:rPr>
+          <w:lang w:val="es-CO"/>
+        </w:rPr>
+        <w:t>Incluir el envió de alertas de Suricata que tiene como prefijo “local5” por el servicio Syslog, incluir la siguiente línea en el archivo /etc/rsyslog.conf:</w:t>
+      </w:r>
+    </w:p>
+    <w:p>
+      <w:pPr>
+        <w:ind w:firstLine="360"/>
+        <w:rPr>
+          <w:lang w:val="es-CO"/>
+        </w:rPr>
+      </w:pPr>
+      <w:hyperlink r:id="rId21" w:history="1">
+        <w:r>
+          <w:rPr>
+            <w:rStyle w:val="Hipervnculo"/>
+            <w:lang w:val="es-CO"/>
+          </w:rPr>
+          <w:t>*.local5@ip_servidor_OSSIM:puerto</w:t>
+        </w:r>
+      </w:hyperlink>
+    </w:p>
+    <w:p>
+      <w:pPr>
+        <w:rPr>
+          <w:lang w:val="es-CO"/>
+        </w:rPr>
+      </w:pPr>
+    </w:p>
+    <w:p>
+      <w:pPr>
+        <w:numPr>
+          <w:ilvl w:val="0"/>
+          <w:numId w:val="15"/>
+        </w:numPr>
+        <w:rPr>
+          <w:lang w:val="es-CO"/>
+        </w:rPr>
+      </w:pPr>
+      <w:r>
+        <w:rPr>
+          <w:lang w:val="es-CO"/>
+        </w:rPr>
+        <w:t>Reiniciar servicio rsyslog:</w:t>
+      </w:r>
+    </w:p>
+    <w:p>
+      <w:pPr>
+        <w:ind w:firstLine="360"/>
+        <w:rPr>
+          <w:lang w:val="es-CO"/>
+        </w:rPr>
+      </w:pPr>
+      <w:r>
+        <w:rPr>
+          <w:lang w:val="es-CO"/>
+        </w:rPr>
+        <w:t>sudo service rsyslog restart</w:t>
+      </w:r>
+    </w:p>
+    <w:p>
+      <w:pPr>
+        <w:rPr>
+          <w:lang w:val="es-CO"/>
+        </w:rPr>
+      </w:pPr>
+    </w:p>
+    <w:p>
+      <w:pPr>
+        <w:numPr>
+          <w:ilvl w:val="0"/>
+          <w:numId w:val="15"/>
+        </w:numPr>
+        <w:rPr>
+          <w:lang w:val="es-CO"/>
+        </w:rPr>
+      </w:pPr>
+      <w:r>
+        <w:rPr>
+          <w:lang w:val="es-CO"/>
+        </w:rPr>
+        <w:t>Bajar reglas (por defecto se bajan por Oinkmaster):</w:t>
+      </w:r>
+    </w:p>
+    <w:p>
+      <w:pPr>
+        <w:ind w:left="360"/>
+        <w:rPr>
+          <w:lang w:val="en-US"/>
+        </w:rPr>
+      </w:pPr>
+      <w:r>
+        <w:rPr>
+          <w:lang w:val="en-US"/>
+        </w:rPr>
+        <w:t>apt-get install oinkmaster</w:t>
+      </w:r>
+    </w:p>
+    <w:p>
+      <w:pPr>
+        <w:ind w:left="360"/>
+        <w:rPr>
+          <w:lang w:val="en-US"/>
+        </w:rPr>
+      </w:pPr>
+      <w:r>
+        <w:rPr>
+          <w:lang w:val="en-US"/>
+        </w:rPr>
+        <w:t>editar el archivo oinkmaster.conf: /etc/oinkmaster.conf</w:t>
+      </w:r>
+    </w:p>
+    <w:p>
+      <w:pPr>
+        <w:ind w:left="360"/>
+        <w:rPr>
+          <w:lang w:val="es-CO"/>
+        </w:rPr>
+      </w:pPr>
+      <w:r>
+        <w:rPr>
+          <w:lang w:val="es-CO"/>
+        </w:rPr>
+        <w:t xml:space="preserve">adicionar línea: </w:t>
+      </w:r>
+    </w:p>
+    <w:p>
+      <w:pPr>
+        <w:ind w:left="360"/>
+        <w:rPr>
+          <w:lang w:val="es-CO"/>
+        </w:rPr>
+      </w:pPr>
+      <w:r>
+        <w:rPr>
+          <w:lang w:val="es-CO"/>
+        </w:rPr>
+        <w:t xml:space="preserve">url = </w:t>
+      </w:r>
+      <w:hyperlink r:id="rId22" w:history="1">
+        <w:r>
+          <w:rPr>
+            <w:rStyle w:val="Hipervnculo"/>
+            <w:lang w:val="es-CO"/>
+          </w:rPr>
+          <w:t>http://rules.emergingthreats.net/open/suricata/emerging.rules.tar.gz</w:t>
+        </w:r>
+      </w:hyperlink>
+    </w:p>
+    <w:p>
+      <w:pPr>
+        <w:ind w:left="360"/>
+        <w:rPr>
+          <w:lang w:val="es-CO"/>
+        </w:rPr>
+      </w:pPr>
+      <w:r>
+        <w:rPr>
+          <w:lang w:val="es-CO"/>
+        </w:rPr>
+        <w:t>comando: oinkmaster -C /etc/oinkmaster.conf -o /etc/suricata/rules</w:t>
+      </w:r>
+    </w:p>
+    <w:p>
+      <w:pPr>
+        <w:rPr>
+          <w:lang w:val="es-CO"/>
+        </w:rPr>
+      </w:pPr>
+    </w:p>
+    <w:p>
+      <w:pPr>
+        <w:numPr>
+          <w:ilvl w:val="0"/>
+          <w:numId w:val="15"/>
+        </w:numPr>
+        <w:rPr>
+          <w:lang w:val="es-CO"/>
+        </w:rPr>
+      </w:pPr>
+      <w:r>
+        <w:rPr>
+          <w:lang w:val="es-CO"/>
+        </w:rPr>
+        <w:t>Correr Suricata:</w:t>
+      </w:r>
+    </w:p>
+    <w:p>
+      <w:pPr>
+        <w:ind w:firstLine="360"/>
+        <w:rPr>
+          <w:lang w:val="es-CO"/>
+        </w:rPr>
+      </w:pPr>
+      <w:r>
+        <w:rPr>
+          <w:lang w:val="es-CO"/>
+        </w:rPr>
+        <w:t>suricata -c /etc/suricata/suricata.yaml -i eth0 --init-errors-fatal</w:t>
       </w:r>
     </w:p>
     <w:p/>
     <w:p>
-      <w:r>
-        <w:t>Suricata IoT al ser una modificación del sistema original de Suricata, está también obtiene las diferentes características que tiene el sistema de Suricata, como lo es la capacidad de ser un sistema de detección de intrusiones (IDS), ser un sistema de prevención de intrusiones (IPS) o monitoreo de seguridad de red (NSM).</w:t>
+      <w:pPr>
+        <w:pStyle w:val="NormalWeb"/>
+        <w:spacing w:before="0" w:beforeAutospacing="0" w:after="240" w:afterAutospacing="0"/>
+        <w:jc w:val="both"/>
+        <w:rPr>
+          <w:rStyle w:val="Textoennegrita"/>
+          <w:rFonts w:ascii="Arial" w:hAnsi="Arial" w:cs="Arial"/>
+          <w:color w:val="24292E"/>
+        </w:rPr>
+      </w:pPr>
+      <w:r>
+        <w:rPr>
+          <w:rStyle w:val="Textoennegrita"/>
+          <w:rFonts w:ascii="Arial" w:hAnsi="Arial" w:cs="Arial"/>
+          <w:color w:val="24292E"/>
+        </w:rPr>
+        <w:t>Archivo configuración suricata.yaml</w:t>
+      </w:r>
+    </w:p>
+    <w:p>
+      <w:r>
+        <w:t>El archivo de configuración de Suricata IoT es el archivo llamado suricata.yaml, este contiene los parámetros para correr el suricata, las partes principales de este archivo están en la configuración de la red, en donde se identifica la red local y la red externa, y las reglas que se quieren aplicar.</w:t>
+      </w:r>
+    </w:p>
+    <w:p>
+      <w:r>
+        <w:rPr>
+          <w:noProof/>
+        </w:rPr>
+        <w:drawing>
+          <wp:inline distT="0" distB="0" distL="0" distR="0" wp14:anchorId="1ADFCC5E" wp14:editId="16AFFE47">
+            <wp:extent cx="5612130" cy="4112032"/>
+            <wp:effectExtent l="0" t="0" r="7620" b="3175"/>
+            <wp:docPr id="5" name="Imagen 5" descr="C:\Users\ASUS\AppData\Local\Microsoft\Windows\INetCache\Content.Word\03.png"/>
+            <wp:cNvGraphicFramePr>
+              <a:graphicFrameLocks xmlns:a="http://schemas.openxmlformats.org/drawingml/2006/main" noChangeAspect="1"/>
+            </wp:cNvGraphicFramePr>
+            <a:graphic xmlns:a="http://schemas.openxmlformats.org/drawingml/2006/main">
+              <a:graphicData uri="http://schemas.openxmlformats.org/drawingml/2006/picture">
+                <pic:pic xmlns:pic="http://schemas.openxmlformats.org/drawingml/2006/picture">
+                  <pic:nvPicPr>
+                    <pic:cNvPr id="0" name="Picture 3" descr="C:\Users\ASUS\AppData\Local\Microsoft\Windows\INetCache\Content.Word\03.png"/>
+                    <pic:cNvPicPr>
+                      <a:picLocks noChangeAspect="1" noChangeArrowheads="1"/>
+                    </pic:cNvPicPr>
+                  </pic:nvPicPr>
+                  <pic:blipFill>
+                    <a:blip r:embed="rId23">
+                      <a:extLst>
+                        <a:ext uri="{28A0092B-C50C-407E-A947-70E740481C1C}">
+                          <a14:useLocalDpi xmlns:a14="http://schemas.microsoft.com/office/drawing/2010/main" val="0"/>
+                        </a:ext>
+                      </a:extLst>
+                    </a:blip>
+                    <a:srcRect/>
+                    <a:stretch>
+                      <a:fillRect/>
+                    </a:stretch>
+                  </pic:blipFill>
+                  <pic:spPr bwMode="auto">
+                    <a:xfrm>
+                      <a:off x="0" y="0"/>
+                      <a:ext cx="5612130" cy="4112032"/>
+                    </a:xfrm>
+                    <a:prstGeom prst="rect">
+                      <a:avLst/>
+                    </a:prstGeom>
+                    <a:noFill/>
+                    <a:ln>
+                      <a:noFill/>
+                    </a:ln>
+                  </pic:spPr>
+                </pic:pic>
+              </a:graphicData>
+            </a:graphic>
+          </wp:inline>
+        </w:drawing>
+      </w:r>
+    </w:p>
+    <w:p>
+      <w:r>
+        <w:t xml:space="preserve">En esta parte del archivo de configuración suricata.yaml sirve para configurar las propiedades de la red en donde está el dispositivo centinela, en tal caso, se define la variable de “HOME_NET”, en donde se coloca el identificador de red y la máscara, </w:t>
+      </w:r>
+      <w:r>
+        <w:lastRenderedPageBreak/>
+        <w:t>como lo muestra la imagen, de igual modo, se puede configurar otro tipo de variable en donde se encuentran algunos servicios de red como el servidor HTTP o el DNS.</w:t>
       </w:r>
     </w:p>
     <w:p/>
-    <w:p>
-      <w:r>
-        <w:t>Suricata IoT utiliza el monitoreo de trafico de red basado en reglas robustas para identificar ataques, y estas reglas son administradas mediante un proveedor de reglas, en este caso se trata de OinkMaster, sin embargo, no es el único, existen otras fuentes o se puede construir reglas propias que permitan identificar ataques sobre protocolos de la capa de red, aplicación y demás.</w:t>
-      </w:r>
-    </w:p>
     <w:p/>
-    <w:p>
-      <w:r>
-        <w:t>Cabe resaltar que Suricata es un sistema de código abierto, por lo tanto permite realizar modificaciones como la que ha realizado Tom DeCanio para la extensibilidad de esta herramienta y aumentar su potencial para nuevas arquitecturas.</w:t>
-      </w:r>
-    </w:p>
     <w:p/>
-    <w:p>
-      <w:r>
-        <w:br w:type="page"/>
-      </w:r>
+    <w:p/>
+    <w:p>
+      <w:r>
+        <w:rPr>
+          <w:noProof/>
+        </w:rPr>
+        <w:drawing>
+          <wp:inline distT="0" distB="0" distL="0" distR="0" wp14:anchorId="78BAB23F" wp14:editId="2D550D87">
+            <wp:extent cx="5124450" cy="4400550"/>
+            <wp:effectExtent l="0" t="0" r="0" b="0"/>
+            <wp:docPr id="25" name="Imagen 25" descr="C:\Users\ASUS\AppData\Local\Microsoft\Windows\INetCache\Content.Word\04.png"/>
+            <wp:cNvGraphicFramePr>
+              <a:graphicFrameLocks xmlns:a="http://schemas.openxmlformats.org/drawingml/2006/main" noChangeAspect="1"/>
+            </wp:cNvGraphicFramePr>
+            <a:graphic xmlns:a="http://schemas.openxmlformats.org/drawingml/2006/main">
+              <a:graphicData uri="http://schemas.openxmlformats.org/drawingml/2006/picture">
+                <pic:pic xmlns:pic="http://schemas.openxmlformats.org/drawingml/2006/picture">
+                  <pic:nvPicPr>
+                    <pic:cNvPr id="0" name="Picture 5" descr="C:\Users\ASUS\AppData\Local\Microsoft\Windows\INetCache\Content.Word\04.png"/>
+                    <pic:cNvPicPr>
+                      <a:picLocks noChangeAspect="1" noChangeArrowheads="1"/>
+                    </pic:cNvPicPr>
+                  </pic:nvPicPr>
+                  <pic:blipFill>
+                    <a:blip r:embed="rId24">
+                      <a:extLst>
+                        <a:ext uri="{28A0092B-C50C-407E-A947-70E740481C1C}">
+                          <a14:useLocalDpi xmlns:a14="http://schemas.microsoft.com/office/drawing/2010/main" val="0"/>
+                        </a:ext>
+                      </a:extLst>
+                    </a:blip>
+                    <a:srcRect/>
+                    <a:stretch>
+                      <a:fillRect/>
+                    </a:stretch>
+                  </pic:blipFill>
+                  <pic:spPr bwMode="auto">
+                    <a:xfrm>
+                      <a:off x="0" y="0"/>
+                      <a:ext cx="5124450" cy="4400550"/>
+                    </a:xfrm>
+                    <a:prstGeom prst="rect">
+                      <a:avLst/>
+                    </a:prstGeom>
+                    <a:noFill/>
+                    <a:ln>
+                      <a:noFill/>
+                    </a:ln>
+                  </pic:spPr>
+                </pic:pic>
+              </a:graphicData>
+            </a:graphic>
+          </wp:inline>
+        </w:drawing>
+      </w:r>
+    </w:p>
+    <w:p>
+      <w:r>
+        <w:t>En este punto del archivo de configuración suricata.yaml permite escoger las reglas que van a ser revisadas por el software Suricata, en este punto se debe ver que cada archivo de reglas tiene un esquema de nombre_del_archivo.rules, en donde el nombre describe el paquete de reglas de se evalúan. Por otro lado, también se configura la ubicación en donde se encuentran las reglas, esta configuración se ve en la asignación de la variable “default-rule-path”.</w:t>
+      </w:r>
+    </w:p>
+    <w:p/>
+    <w:p>
+      <w:r>
+        <w:rPr>
+          <w:noProof/>
+        </w:rPr>
+        <w:lastRenderedPageBreak/>
+        <w:drawing>
+          <wp:inline distT="0" distB="0" distL="0" distR="0" wp14:anchorId="32F4CA96" wp14:editId="740CAE76">
+            <wp:extent cx="5612130" cy="4160558"/>
+            <wp:effectExtent l="0" t="0" r="7620" b="0"/>
+            <wp:docPr id="26" name="Imagen 26" descr="C:\Users\ASUS\AppData\Local\Microsoft\Windows\INetCache\Content.Word\05.png"/>
+            <wp:cNvGraphicFramePr>
+              <a:graphicFrameLocks xmlns:a="http://schemas.openxmlformats.org/drawingml/2006/main" noChangeAspect="1"/>
+            </wp:cNvGraphicFramePr>
+            <a:graphic xmlns:a="http://schemas.openxmlformats.org/drawingml/2006/main">
+              <a:graphicData uri="http://schemas.openxmlformats.org/drawingml/2006/picture">
+                <pic:pic xmlns:pic="http://schemas.openxmlformats.org/drawingml/2006/picture">
+                  <pic:nvPicPr>
+                    <pic:cNvPr id="0" name="Picture 1" descr="C:\Users\ASUS\AppData\Local\Microsoft\Windows\INetCache\Content.Word\05.png"/>
+                    <pic:cNvPicPr>
+                      <a:picLocks noChangeAspect="1" noChangeArrowheads="1"/>
+                    </pic:cNvPicPr>
+                  </pic:nvPicPr>
+                  <pic:blipFill>
+                    <a:blip r:embed="rId25">
+                      <a:extLst>
+                        <a:ext uri="{28A0092B-C50C-407E-A947-70E740481C1C}">
+                          <a14:useLocalDpi xmlns:a14="http://schemas.microsoft.com/office/drawing/2010/main" val="0"/>
+                        </a:ext>
+                      </a:extLst>
+                    </a:blip>
+                    <a:srcRect/>
+                    <a:stretch>
+                      <a:fillRect/>
+                    </a:stretch>
+                  </pic:blipFill>
+                  <pic:spPr bwMode="auto">
+                    <a:xfrm>
+                      <a:off x="0" y="0"/>
+                      <a:ext cx="5612130" cy="4160558"/>
+                    </a:xfrm>
+                    <a:prstGeom prst="rect">
+                      <a:avLst/>
+                    </a:prstGeom>
+                    <a:noFill/>
+                    <a:ln>
+                      <a:noFill/>
+                    </a:ln>
+                  </pic:spPr>
+                </pic:pic>
+              </a:graphicData>
+            </a:graphic>
+          </wp:inline>
+        </w:drawing>
+      </w:r>
+    </w:p>
+    <w:p>
+      <w:r>
+        <w:t>Por último, en esta parte del archivo de configuración suricata.yaml permite configurar las diferentes salidas de reportes de alertas o avisos que emite el sistema, como muestra la imagen permite configurar un archivo de estadísticas, al colocar el campo de “enables” en “yes” se toma que se quiere un archivo de reporte de estadísticas cada cierto tiempo definido en la variable “Interval”. Todos estos archivos de reportes se pueden consultar en la ruta colocada en la variable de “default-log-dir”.</w:t>
+      </w:r>
+    </w:p>
+    <w:p>
+      <w:pPr>
+        <w:pStyle w:val="NormalWeb"/>
+        <w:spacing w:before="0" w:beforeAutospacing="0" w:after="240" w:afterAutospacing="0"/>
+        <w:jc w:val="both"/>
+        <w:rPr>
+          <w:rFonts w:ascii="Arial" w:hAnsi="Arial" w:cs="Arial"/>
+          <w:color w:val="24292E"/>
+          <w:lang w:val="es-AR"/>
+        </w:rPr>
+      </w:pPr>
+    </w:p>
+    <w:p>
+      <w:pPr>
+        <w:pStyle w:val="NormalWeb"/>
+        <w:spacing w:before="0" w:beforeAutospacing="0" w:after="240" w:afterAutospacing="0"/>
+        <w:ind w:left="360"/>
+        <w:jc w:val="both"/>
+        <w:rPr>
+          <w:rFonts w:ascii="Arial" w:hAnsi="Arial" w:cs="Arial"/>
+          <w:color w:val="24292E"/>
+        </w:rPr>
+      </w:pPr>
+      <w:r>
+        <w:rPr>
+          <w:rStyle w:val="Textoennegrita"/>
+          <w:rFonts w:ascii="Arial" w:hAnsi="Arial" w:cs="Arial"/>
+          <w:color w:val="24292E"/>
+        </w:rPr>
+        <w:t>Archivo Plugin para OSSIM</w:t>
+      </w:r>
+    </w:p>
+    <w:p>
+      <w:r>
+        <w:t>El archivo de plugin para OSSIM es el archivo llamado SuricataIoT.cfg, este archivo contiene las especificaciones de la expresión regular que permite al OSSIM entender los eventos generados por esta herramienta.</w:t>
+      </w:r>
+    </w:p>
+    <w:p/>
+    <w:p>
+      <w:r>
+        <w:rPr>
+          <w:noProof/>
+        </w:rPr>
+        <w:drawing>
+          <wp:inline distT="0" distB="0" distL="0" distR="0" wp14:anchorId="1C7B70C8" wp14:editId="46A2699F">
+            <wp:extent cx="5612130" cy="1054735"/>
+            <wp:effectExtent l="0" t="0" r="7620" b="0"/>
+            <wp:docPr id="27" name="Imagen 27"/>
+            <wp:cNvGraphicFramePr>
+              <a:graphicFrameLocks xmlns:a="http://schemas.openxmlformats.org/drawingml/2006/main" noChangeAspect="1"/>
+            </wp:cNvGraphicFramePr>
+            <a:graphic xmlns:a="http://schemas.openxmlformats.org/drawingml/2006/main">
+              <a:graphicData uri="http://schemas.openxmlformats.org/drawingml/2006/picture">
+                <pic:pic xmlns:pic="http://schemas.openxmlformats.org/drawingml/2006/picture">
+                  <pic:nvPicPr>
+                    <pic:cNvPr id="1" name=""/>
+                    <pic:cNvPicPr/>
+                  </pic:nvPicPr>
+                  <pic:blipFill>
+                    <a:blip r:embed="rId26"/>
+                    <a:stretch>
+                      <a:fillRect/>
+                    </a:stretch>
+                  </pic:blipFill>
+                  <pic:spPr>
+                    <a:xfrm>
+                      <a:off x="0" y="0"/>
+                      <a:ext cx="5612130" cy="1054735"/>
+                    </a:xfrm>
+                    <a:prstGeom prst="rect">
+                      <a:avLst/>
+                    </a:prstGeom>
+                  </pic:spPr>
+                </pic:pic>
+              </a:graphicData>
+            </a:graphic>
+          </wp:inline>
+        </w:drawing>
+      </w:r>
+      <w:r>
+        <w:t xml:space="preserve"> </w:t>
+      </w:r>
+    </w:p>
+    <w:p>
+      <w:r>
+        <w:lastRenderedPageBreak/>
+        <w:t>Con este archivo de plugin el sistema OSSIM reconoce los mensajes del protocolo syslog que tienen específicamente el formato determinado por la expresión regular ya mencionada, de tal forma que nos permite obtener información importante para determinar el tipo de tráfico malicioso, para ello OSSIM permite declarar variables tomadas de la expresión regular las cuales son las siguientes:</w:t>
+      </w:r>
+    </w:p>
+    <w:p>
+      <w:pPr>
+        <w:pStyle w:val="Prrafodelista"/>
+        <w:numPr>
+          <w:ilvl w:val="0"/>
+          <w:numId w:val="17"/>
+        </w:numPr>
+        <w:rPr>
+          <w:rFonts w:ascii="Arial" w:hAnsi="Arial" w:cs="Arial"/>
+          <w:sz w:val="24"/>
+          <w:szCs w:val="24"/>
+        </w:rPr>
+      </w:pPr>
+      <w:r>
+        <w:rPr>
+          <w:rFonts w:ascii="Arial" w:hAnsi="Arial" w:cs="Arial"/>
+          <w:sz w:val="24"/>
+          <w:szCs w:val="24"/>
+        </w:rPr>
+        <w:t>src_ip, esta variable contiene la ip fuente del tráfico identificado como malicioso.</w:t>
+      </w:r>
+    </w:p>
+    <w:p>
+      <w:pPr>
+        <w:pStyle w:val="Prrafodelista"/>
+        <w:numPr>
+          <w:ilvl w:val="0"/>
+          <w:numId w:val="17"/>
+        </w:numPr>
+        <w:rPr>
+          <w:rFonts w:ascii="Arial" w:hAnsi="Arial" w:cs="Arial"/>
+          <w:sz w:val="24"/>
+          <w:szCs w:val="24"/>
+        </w:rPr>
+      </w:pPr>
+      <w:r>
+        <w:rPr>
+          <w:rFonts w:ascii="Arial" w:hAnsi="Arial" w:cs="Arial"/>
+          <w:sz w:val="24"/>
+          <w:szCs w:val="24"/>
+        </w:rPr>
+        <w:t>src_port, esta variable contiene el puerto fuente del tráfico malicioso.</w:t>
+      </w:r>
+    </w:p>
+    <w:p>
+      <w:pPr>
+        <w:pStyle w:val="Prrafodelista"/>
+        <w:numPr>
+          <w:ilvl w:val="0"/>
+          <w:numId w:val="17"/>
+        </w:numPr>
+        <w:rPr>
+          <w:rFonts w:ascii="Arial" w:hAnsi="Arial" w:cs="Arial"/>
+          <w:sz w:val="24"/>
+          <w:szCs w:val="24"/>
+        </w:rPr>
+      </w:pPr>
+      <w:r>
+        <w:rPr>
+          <w:rFonts w:ascii="Arial" w:hAnsi="Arial" w:cs="Arial"/>
+          <w:sz w:val="24"/>
+          <w:szCs w:val="24"/>
+        </w:rPr>
+        <w:t>dst_ip, esta variable contiene la ip de destino del tráfico malicioso.</w:t>
+      </w:r>
+    </w:p>
+    <w:p>
+      <w:pPr>
+        <w:pStyle w:val="Prrafodelista"/>
+        <w:numPr>
+          <w:ilvl w:val="0"/>
+          <w:numId w:val="17"/>
+        </w:numPr>
+        <w:rPr>
+          <w:rFonts w:ascii="Arial" w:hAnsi="Arial" w:cs="Arial"/>
+          <w:sz w:val="24"/>
+          <w:szCs w:val="24"/>
+        </w:rPr>
+      </w:pPr>
+      <w:r>
+        <w:rPr>
+          <w:rFonts w:ascii="Arial" w:hAnsi="Arial" w:cs="Arial"/>
+          <w:sz w:val="24"/>
+          <w:szCs w:val="24"/>
+        </w:rPr>
+        <w:t>userdata_1, esta variable contiene el puerto destino del tráfico malicioso.</w:t>
+      </w:r>
+    </w:p>
+    <w:p>
+      <w:pPr>
+        <w:pStyle w:val="Prrafodelista"/>
+        <w:numPr>
+          <w:ilvl w:val="0"/>
+          <w:numId w:val="17"/>
+        </w:numPr>
+        <w:rPr>
+          <w:rFonts w:ascii="Arial" w:hAnsi="Arial" w:cs="Arial"/>
+          <w:sz w:val="24"/>
+          <w:szCs w:val="24"/>
+        </w:rPr>
+      </w:pPr>
+      <w:r>
+        <w:rPr>
+          <w:rFonts w:ascii="Arial" w:hAnsi="Arial" w:cs="Arial"/>
+          <w:sz w:val="24"/>
+          <w:szCs w:val="24"/>
+        </w:rPr>
+        <w:t>userdata_2, esta variable contiene el número de identificación de la regla Suricata que se envía.</w:t>
+      </w:r>
+    </w:p>
+    <w:p>
+      <w:pPr>
+        <w:pStyle w:val="Prrafodelista"/>
+        <w:numPr>
+          <w:ilvl w:val="0"/>
+          <w:numId w:val="17"/>
+        </w:numPr>
+        <w:rPr>
+          <w:rFonts w:ascii="Arial" w:hAnsi="Arial" w:cs="Arial"/>
+          <w:sz w:val="24"/>
+          <w:szCs w:val="24"/>
+        </w:rPr>
+      </w:pPr>
+      <w:r>
+        <w:rPr>
+          <w:rFonts w:ascii="Arial" w:hAnsi="Arial" w:cs="Arial"/>
+          <w:sz w:val="24"/>
+          <w:szCs w:val="24"/>
+        </w:rPr>
+        <w:t xml:space="preserve">priority, esta variable contiene el número de prioridad definida en la regla Suricata del </w:t>
+      </w:r>
+      <w:r>
+        <w:rPr>
+          <w:rFonts w:ascii="Arial" w:hAnsi="Arial" w:cs="Arial"/>
+          <w:sz w:val="24"/>
+          <w:szCs w:val="24"/>
+        </w:rPr>
+        <w:t>tráfico</w:t>
+      </w:r>
+      <w:r>
+        <w:rPr>
+          <w:rFonts w:ascii="Arial" w:hAnsi="Arial" w:cs="Arial"/>
+          <w:sz w:val="24"/>
+          <w:szCs w:val="24"/>
+        </w:rPr>
+        <w:t xml:space="preserve"> malicioso.</w:t>
+      </w:r>
+    </w:p>
+    <w:p>
+      <w:pPr>
+        <w:rPr>
+          <w:lang w:val="es-CO"/>
+        </w:rPr>
+      </w:pPr>
+    </w:p>
+    <w:p>
+      <w:pPr>
+        <w:pStyle w:val="NormalWeb"/>
+        <w:spacing w:before="0" w:beforeAutospacing="0" w:after="240" w:afterAutospacing="0"/>
+        <w:ind w:left="360"/>
+        <w:jc w:val="both"/>
+        <w:rPr>
+          <w:rFonts w:ascii="Arial" w:hAnsi="Arial" w:cs="Arial"/>
+          <w:color w:val="24292E"/>
+        </w:rPr>
+      </w:pPr>
+      <w:r>
+        <w:rPr>
+          <w:rStyle w:val="Textoennegrita"/>
+          <w:rFonts w:ascii="Arial" w:hAnsi="Arial" w:cs="Arial"/>
+          <w:color w:val="24292E"/>
+        </w:rPr>
+        <w:t>Prueba OpenVas:</w:t>
+      </w:r>
+    </w:p>
+    <w:p>
+      <w:pPr>
+        <w:pStyle w:val="Prrafodelista"/>
+        <w:numPr>
+          <w:ilvl w:val="0"/>
+          <w:numId w:val="18"/>
+        </w:numPr>
+        <w:jc w:val="both"/>
+        <w:rPr>
+          <w:rFonts w:ascii="Arial" w:hAnsi="Arial" w:cs="Arial"/>
+          <w:sz w:val="24"/>
+        </w:rPr>
+      </w:pPr>
+      <w:r>
+        <w:rPr>
+          <w:rFonts w:ascii="Arial" w:hAnsi="Arial" w:cs="Arial"/>
+          <w:sz w:val="24"/>
+        </w:rPr>
+        <w:t>Para probar Suricata corremos el comando en la terminal:</w:t>
+      </w:r>
+    </w:p>
+    <w:p>
+      <w:pPr>
+        <w:pStyle w:val="Prrafodelista"/>
+        <w:jc w:val="both"/>
+        <w:rPr>
+          <w:rFonts w:ascii="Arial" w:hAnsi="Arial" w:cs="Arial"/>
+          <w:sz w:val="24"/>
+        </w:rPr>
+      </w:pPr>
+      <w:r>
+        <w:rPr>
+          <w:rFonts w:ascii="Arial" w:hAnsi="Arial" w:cs="Arial"/>
+          <w:sz w:val="24"/>
+        </w:rPr>
+        <w:t>suricata -c /etc/suricata/suricata.yaml -i eth0 --init-errors-fatal</w:t>
+      </w:r>
+    </w:p>
+    <w:p>
+      <w:pPr>
+        <w:pStyle w:val="Prrafodelista"/>
+        <w:jc w:val="both"/>
+        <w:rPr>
+          <w:rFonts w:ascii="Arial" w:hAnsi="Arial" w:cs="Arial"/>
+          <w:sz w:val="24"/>
+        </w:rPr>
+      </w:pPr>
+    </w:p>
+    <w:p>
+      <w:pPr>
+        <w:pStyle w:val="Prrafodelista"/>
+        <w:numPr>
+          <w:ilvl w:val="0"/>
+          <w:numId w:val="18"/>
+        </w:numPr>
+        <w:jc w:val="both"/>
+        <w:rPr>
+          <w:rFonts w:ascii="Arial" w:hAnsi="Arial" w:cs="Arial"/>
+          <w:sz w:val="24"/>
+        </w:rPr>
+      </w:pPr>
+      <w:r>
+        <w:rPr>
+          <w:rFonts w:ascii="Arial" w:hAnsi="Arial" w:cs="Arial"/>
+          <w:sz w:val="24"/>
+        </w:rPr>
+        <w:t>Una vez comience a correr el mismo sistema empieza a examinar los paquetes de la red en busca que coincida con alguna regla.</w:t>
+      </w:r>
+    </w:p>
+    <w:p>
+      <w:pPr>
+        <w:pStyle w:val="Prrafodelista"/>
+        <w:jc w:val="both"/>
+        <w:rPr>
+          <w:rFonts w:ascii="Arial" w:hAnsi="Arial" w:cs="Arial"/>
+          <w:sz w:val="24"/>
+        </w:rPr>
+      </w:pPr>
+    </w:p>
+    <w:p>
+      <w:pPr>
+        <w:pStyle w:val="Prrafodelista"/>
+        <w:numPr>
+          <w:ilvl w:val="0"/>
+          <w:numId w:val="18"/>
+        </w:numPr>
+        <w:jc w:val="both"/>
+        <w:rPr>
+          <w:rFonts w:ascii="Arial" w:hAnsi="Arial" w:cs="Arial"/>
+          <w:sz w:val="24"/>
+        </w:rPr>
+      </w:pPr>
+      <w:r>
+        <w:rPr>
+          <w:rFonts w:ascii="Arial" w:hAnsi="Arial" w:cs="Arial"/>
+          <w:sz w:val="24"/>
+        </w:rPr>
+        <w:t>De haber un paquete que coincida con alguna regla de Suricata y se genere una alerta Suricata, el sistema automáticamente lo enviará al servidor OSSIM y lo entenderá como un mensaje de alerta Suricata.</w:t>
+      </w:r>
+    </w:p>
+    <w:p>
+      <w:pPr>
+        <w:pStyle w:val="Prrafodelista"/>
+        <w:rPr>
+          <w:rFonts w:ascii="Arial" w:hAnsi="Arial" w:cs="Arial"/>
+          <w:sz w:val="24"/>
+        </w:rPr>
+      </w:pPr>
+    </w:p>
+    <w:p>
+      <w:pPr>
+        <w:pStyle w:val="Prrafodelista"/>
+        <w:jc w:val="both"/>
+      </w:pPr>
+      <w:r>
+        <w:rPr>
+          <w:noProof/>
+        </w:rPr>
+        <w:drawing>
+          <wp:inline distT="0" distB="0" distL="0" distR="0" wp14:anchorId="276DDC13" wp14:editId="3CA099F0">
+            <wp:extent cx="5612130" cy="2033905"/>
+            <wp:effectExtent l="0" t="0" r="7620" b="4445"/>
+            <wp:docPr id="28" name="Imagen 5">
+              <a:extLst xmlns:a="http://schemas.openxmlformats.org/drawingml/2006/main">
+                <a:ext uri="{FF2B5EF4-FFF2-40B4-BE49-F238E27FC236}">
+                  <a16:creationId xmlns:a16="http://schemas.microsoft.com/office/drawing/2014/main" id="{5FBBAE11-3F9A-40B9-A93C-4B18CBA5869A}"/>
+                </a:ext>
+              </a:extLst>
+            </wp:docPr>
+            <wp:cNvGraphicFramePr>
+              <a:graphicFrameLocks xmlns:a="http://schemas.openxmlformats.org/drawingml/2006/main" noChangeAspect="1"/>
+            </wp:cNvGraphicFramePr>
+            <a:graphic xmlns:a="http://schemas.openxmlformats.org/drawingml/2006/main">
+              <a:graphicData uri="http://schemas.openxmlformats.org/drawingml/2006/picture">
+                <pic:pic xmlns:pic="http://schemas.openxmlformats.org/drawingml/2006/picture">
+                  <pic:nvPicPr>
+                    <pic:cNvPr id="6" name="Imagen 5">
+                      <a:extLst>
+                        <a:ext uri="{FF2B5EF4-FFF2-40B4-BE49-F238E27FC236}">
+                          <a16:creationId xmlns:a16="http://schemas.microsoft.com/office/drawing/2014/main" id="{5FBBAE11-3F9A-40B9-A93C-4B18CBA5869A}"/>
+                        </a:ext>
+                      </a:extLst>
+                    </pic:cNvPr>
+                    <pic:cNvPicPr>
+                      <a:picLocks noChangeAspect="1"/>
+                    </pic:cNvPicPr>
+                  </pic:nvPicPr>
+                  <pic:blipFill>
+                    <a:blip r:embed="rId27"/>
+                    <a:stretch>
+                      <a:fillRect/>
+                    </a:stretch>
+                  </pic:blipFill>
+                  <pic:spPr>
+                    <a:xfrm>
+                      <a:off x="0" y="0"/>
+                      <a:ext cx="5612130" cy="2033905"/>
+                    </a:xfrm>
+                    <a:prstGeom prst="rect">
+                      <a:avLst/>
+                    </a:prstGeom>
+                  </pic:spPr>
+                </pic:pic>
+              </a:graphicData>
+            </a:graphic>
+          </wp:inline>
+        </w:drawing>
+      </w:r>
+    </w:p>
+    <w:p/>
+    <w:p>
+      <w:pPr>
+        <w:rPr>
+          <w:lang w:val="es-CO"/>
+        </w:rPr>
+      </w:pPr>
     </w:p>
     <w:p>
       <w:pPr>
@@ -5100,7 +6262,7 @@
                     <pic:cNvPicPr preferRelativeResize="0"/>
                   </pic:nvPicPr>
                   <pic:blipFill>
-                    <a:blip r:embed="rId20"/>
+                    <a:blip r:embed="rId28"/>
                     <a:srcRect/>
                     <a:stretch>
                       <a:fillRect/>
@@ -5307,7 +6469,7 @@
                     </pic:cNvPicPr>
                   </pic:nvPicPr>
                   <pic:blipFill>
-                    <a:blip r:embed="rId21"/>
+                    <a:blip r:embed="rId27"/>
                     <a:stretch>
                       <a:fillRect/>
                     </a:stretch>
@@ -5405,7 +6567,7 @@
                     <pic:cNvPicPr/>
                   </pic:nvPicPr>
                   <pic:blipFill rotWithShape="1">
-                    <a:blip r:embed="rId22"/>
+                    <a:blip r:embed="rId29"/>
                     <a:srcRect l="679" t="2760" b="19953"/>
                     <a:stretch/>
                   </pic:blipFill>
@@ -5612,7 +6774,7 @@
                     <pic:cNvPicPr/>
                   </pic:nvPicPr>
                   <pic:blipFill rotWithShape="1">
-                    <a:blip r:embed="rId23"/>
+                    <a:blip r:embed="rId30"/>
                     <a:srcRect b="9091"/>
                     <a:stretch/>
                   </pic:blipFill>
@@ -5883,7 +7045,7 @@
                     <pic:cNvPicPr/>
                   </pic:nvPicPr>
                   <pic:blipFill>
-                    <a:blip r:embed="rId24"/>
+                    <a:blip r:embed="rId31"/>
                     <a:stretch>
                       <a:fillRect/>
                     </a:stretch>
@@ -5991,7 +7153,7 @@
                     <pic:cNvPicPr/>
                   </pic:nvPicPr>
                   <pic:blipFill>
-                    <a:blip r:embed="rId25"/>
+                    <a:blip r:embed="rId32"/>
                     <a:stretch>
                       <a:fillRect/>
                     </a:stretch>
@@ -6114,7 +7276,7 @@
                     <pic:cNvPicPr/>
                   </pic:nvPicPr>
                   <pic:blipFill>
-                    <a:blip r:embed="rId26"/>
+                    <a:blip r:embed="rId33"/>
                     <a:stretch>
                       <a:fillRect/>
                     </a:stretch>
@@ -7057,7 +8219,7 @@
           <w:numId w:val="4"/>
         </w:numPr>
         <w:sectPr>
-          <w:headerReference w:type="default" r:id="rId27"/>
+          <w:headerReference w:type="default" r:id="rId34"/>
           <w:pgSz w:w="12240" w:h="15840"/>
           <w:pgMar w:top="1701" w:right="1134" w:bottom="1701" w:left="2268" w:header="709" w:footer="709" w:gutter="0"/>
           <w:pgNumType w:start="1"/>
@@ -7376,7 +8538,7 @@
                 <w:color w:val="auto"/>
               </w:rPr>
             </w:pPr>
-            <w:hyperlink r:id="rId28">
+            <w:hyperlink r:id="rId35">
               <w:r>
                 <w:rPr>
                   <w:color w:val="auto"/>
@@ -7734,7 +8896,7 @@
                 <w:color w:val="auto"/>
               </w:rPr>
             </w:pPr>
-            <w:hyperlink r:id="rId29">
+            <w:hyperlink r:id="rId36">
               <w:r>
                 <w:rPr>
                   <w:color w:val="auto"/>
@@ -8108,7 +9270,7 @@
                 <w:lang w:val="en-US"/>
               </w:rPr>
             </w:pPr>
-            <w:hyperlink r:id="rId30">
+            <w:hyperlink r:id="rId37">
               <w:r>
                 <w:rPr>
                   <w:color w:val="auto"/>
@@ -8391,7 +9553,7 @@
                 <w:lang w:val="en-US"/>
               </w:rPr>
             </w:pPr>
-            <w:hyperlink r:id="rId31">
+            <w:hyperlink r:id="rId38">
               <w:r>
                 <w:rPr>
                   <w:color w:val="auto"/>
@@ -8628,7 +9790,7 @@
                 <w:color w:val="auto"/>
               </w:rPr>
             </w:pPr>
-            <w:hyperlink r:id="rId32">
+            <w:hyperlink r:id="rId39">
               <w:r>
                 <w:rPr>
                   <w:color w:val="auto"/>
@@ -8946,7 +10108,7 @@
                 <w:color w:val="auto"/>
               </w:rPr>
             </w:pPr>
-            <w:hyperlink r:id="rId33">
+            <w:hyperlink r:id="rId40">
               <w:r>
                 <w:rPr>
                   <w:color w:val="auto"/>
@@ -9188,7 +10350,7 @@
                 <w:color w:val="auto"/>
               </w:rPr>
             </w:pPr>
-            <w:hyperlink r:id="rId34">
+            <w:hyperlink r:id="rId41">
               <w:r>
                 <w:rPr>
                   <w:color w:val="auto"/>
@@ -9482,7 +10644,7 @@
                 <w:color w:val="auto"/>
               </w:rPr>
             </w:pPr>
-            <w:hyperlink r:id="rId35">
+            <w:hyperlink r:id="rId42">
               <w:r>
                 <w:rPr>
                   <w:color w:val="auto"/>
@@ -9846,7 +11008,7 @@
                 <w:color w:val="auto"/>
               </w:rPr>
             </w:pPr>
-            <w:hyperlink r:id="rId36">
+            <w:hyperlink r:id="rId43">
               <w:r>
                 <w:rPr>
                   <w:color w:val="auto"/>
@@ -10114,7 +11276,7 @@
                 <w:color w:val="auto"/>
               </w:rPr>
             </w:pPr>
-            <w:hyperlink r:id="rId37">
+            <w:hyperlink r:id="rId44">
               <w:r>
                 <w:rPr>
                   <w:color w:val="auto"/>
@@ -10439,7 +11601,7 @@
                 <w:color w:val="auto"/>
               </w:rPr>
             </w:pPr>
-            <w:hyperlink r:id="rId38">
+            <w:hyperlink r:id="rId45">
               <w:r>
                 <w:rPr>
                   <w:color w:val="auto"/>
@@ -10685,7 +11847,7 @@
                 <w:color w:val="auto"/>
               </w:rPr>
             </w:pPr>
-            <w:hyperlink r:id="rId39">
+            <w:hyperlink r:id="rId46">
               <w:r>
                 <w:rPr>
                   <w:color w:val="auto"/>
@@ -10879,7 +12041,7 @@
                 <w:color w:val="auto"/>
               </w:rPr>
             </w:pPr>
-            <w:hyperlink r:id="rId40">
+            <w:hyperlink r:id="rId47">
               <w:r>
                 <w:rPr>
                   <w:color w:val="auto"/>
@@ -11109,7 +12271,7 @@
                 <w:lang w:val="en-US"/>
               </w:rPr>
             </w:pPr>
-            <w:hyperlink r:id="rId41">
+            <w:hyperlink r:id="rId48">
               <w:r>
                 <w:rPr>
                   <w:color w:val="auto"/>
@@ -11337,7 +12499,7 @@
                 <w:color w:val="auto"/>
               </w:rPr>
             </w:pPr>
-            <w:hyperlink r:id="rId42">
+            <w:hyperlink r:id="rId49">
               <w:r>
                 <w:rPr>
                   <w:color w:val="auto"/>
@@ -11793,6 +12955,291 @@
     </w:lvl>
   </w:abstractNum>
   <w:abstractNum w:abstractNumId="2" w15:restartNumberingAfterBreak="0">
+    <w:nsid w:val="26693412"/>
+    <w:multiLevelType w:val="hybridMultilevel"/>
+    <w:tmpl w:val="2E524C0C"/>
+    <w:lvl w:ilvl="0" w:tplc="240A000F">
+      <w:start w:val="1"/>
+      <w:numFmt w:val="decimal"/>
+      <w:lvlText w:val="%1."/>
+      <w:lvlJc w:val="left"/>
+      <w:pPr>
+        <w:ind w:left="720" w:hanging="360"/>
+      </w:pPr>
+    </w:lvl>
+    <w:lvl w:ilvl="1" w:tplc="240A0019" w:tentative="1">
+      <w:start w:val="1"/>
+      <w:numFmt w:val="lowerLetter"/>
+      <w:lvlText w:val="%2."/>
+      <w:lvlJc w:val="left"/>
+      <w:pPr>
+        <w:ind w:left="1440" w:hanging="360"/>
+      </w:pPr>
+    </w:lvl>
+    <w:lvl w:ilvl="2" w:tplc="240A001B" w:tentative="1">
+      <w:start w:val="1"/>
+      <w:numFmt w:val="lowerRoman"/>
+      <w:lvlText w:val="%3."/>
+      <w:lvlJc w:val="right"/>
+      <w:pPr>
+        <w:ind w:left="2160" w:hanging="180"/>
+      </w:pPr>
+    </w:lvl>
+    <w:lvl w:ilvl="3" w:tplc="240A000F" w:tentative="1">
+      <w:start w:val="1"/>
+      <w:numFmt w:val="decimal"/>
+      <w:lvlText w:val="%4."/>
+      <w:lvlJc w:val="left"/>
+      <w:pPr>
+        <w:ind w:left="2880" w:hanging="360"/>
+      </w:pPr>
+    </w:lvl>
+    <w:lvl w:ilvl="4" w:tplc="240A0019" w:tentative="1">
+      <w:start w:val="1"/>
+      <w:numFmt w:val="lowerLetter"/>
+      <w:lvlText w:val="%5."/>
+      <w:lvlJc w:val="left"/>
+      <w:pPr>
+        <w:ind w:left="3600" w:hanging="360"/>
+      </w:pPr>
+    </w:lvl>
+    <w:lvl w:ilvl="5" w:tplc="240A001B" w:tentative="1">
+      <w:start w:val="1"/>
+      <w:numFmt w:val="lowerRoman"/>
+      <w:lvlText w:val="%6."/>
+      <w:lvlJc w:val="right"/>
+      <w:pPr>
+        <w:ind w:left="4320" w:hanging="180"/>
+      </w:pPr>
+    </w:lvl>
+    <w:lvl w:ilvl="6" w:tplc="240A000F" w:tentative="1">
+      <w:start w:val="1"/>
+      <w:numFmt w:val="decimal"/>
+      <w:lvlText w:val="%7."/>
+      <w:lvlJc w:val="left"/>
+      <w:pPr>
+        <w:ind w:left="5040" w:hanging="360"/>
+      </w:pPr>
+    </w:lvl>
+    <w:lvl w:ilvl="7" w:tplc="240A0019" w:tentative="1">
+      <w:start w:val="1"/>
+      <w:numFmt w:val="lowerLetter"/>
+      <w:lvlText w:val="%8."/>
+      <w:lvlJc w:val="left"/>
+      <w:pPr>
+        <w:ind w:left="5760" w:hanging="360"/>
+      </w:pPr>
+    </w:lvl>
+    <w:lvl w:ilvl="8" w:tplc="240A001B" w:tentative="1">
+      <w:start w:val="1"/>
+      <w:numFmt w:val="lowerRoman"/>
+      <w:lvlText w:val="%9."/>
+      <w:lvlJc w:val="right"/>
+      <w:pPr>
+        <w:ind w:left="6480" w:hanging="180"/>
+      </w:pPr>
+    </w:lvl>
+  </w:abstractNum>
+  <w:abstractNum w:abstractNumId="3" w15:restartNumberingAfterBreak="0">
+    <w:nsid w:val="277200CE"/>
+    <w:multiLevelType w:val="hybridMultilevel"/>
+    <w:tmpl w:val="32729ED8"/>
+    <w:lvl w:ilvl="0" w:tplc="240A0001">
+      <w:start w:val="1"/>
+      <w:numFmt w:val="bullet"/>
+      <w:lvlText w:val=""/>
+      <w:lvlJc w:val="left"/>
+      <w:pPr>
+        <w:ind w:left="720" w:hanging="360"/>
+      </w:pPr>
+      <w:rPr>
+        <w:rFonts w:ascii="Symbol" w:hAnsi="Symbol" w:hint="default"/>
+      </w:rPr>
+    </w:lvl>
+    <w:lvl w:ilvl="1" w:tplc="240A0003" w:tentative="1">
+      <w:start w:val="1"/>
+      <w:numFmt w:val="bullet"/>
+      <w:lvlText w:val="o"/>
+      <w:lvlJc w:val="left"/>
+      <w:pPr>
+        <w:ind w:left="1440" w:hanging="360"/>
+      </w:pPr>
+      <w:rPr>
+        <w:rFonts w:ascii="Courier New" w:hAnsi="Courier New" w:cs="Courier New" w:hint="default"/>
+      </w:rPr>
+    </w:lvl>
+    <w:lvl w:ilvl="2" w:tplc="240A0005" w:tentative="1">
+      <w:start w:val="1"/>
+      <w:numFmt w:val="bullet"/>
+      <w:lvlText w:val=""/>
+      <w:lvlJc w:val="left"/>
+      <w:pPr>
+        <w:ind w:left="2160" w:hanging="360"/>
+      </w:pPr>
+      <w:rPr>
+        <w:rFonts w:ascii="Wingdings" w:hAnsi="Wingdings" w:hint="default"/>
+      </w:rPr>
+    </w:lvl>
+    <w:lvl w:ilvl="3" w:tplc="240A0001" w:tentative="1">
+      <w:start w:val="1"/>
+      <w:numFmt w:val="bullet"/>
+      <w:lvlText w:val=""/>
+      <w:lvlJc w:val="left"/>
+      <w:pPr>
+        <w:ind w:left="2880" w:hanging="360"/>
+      </w:pPr>
+      <w:rPr>
+        <w:rFonts w:ascii="Symbol" w:hAnsi="Symbol" w:hint="default"/>
+      </w:rPr>
+    </w:lvl>
+    <w:lvl w:ilvl="4" w:tplc="240A0003" w:tentative="1">
+      <w:start w:val="1"/>
+      <w:numFmt w:val="bullet"/>
+      <w:lvlText w:val="o"/>
+      <w:lvlJc w:val="left"/>
+      <w:pPr>
+        <w:ind w:left="3600" w:hanging="360"/>
+      </w:pPr>
+      <w:rPr>
+        <w:rFonts w:ascii="Courier New" w:hAnsi="Courier New" w:cs="Courier New" w:hint="default"/>
+      </w:rPr>
+    </w:lvl>
+    <w:lvl w:ilvl="5" w:tplc="240A0005" w:tentative="1">
+      <w:start w:val="1"/>
+      <w:numFmt w:val="bullet"/>
+      <w:lvlText w:val=""/>
+      <w:lvlJc w:val="left"/>
+      <w:pPr>
+        <w:ind w:left="4320" w:hanging="360"/>
+      </w:pPr>
+      <w:rPr>
+        <w:rFonts w:ascii="Wingdings" w:hAnsi="Wingdings" w:hint="default"/>
+      </w:rPr>
+    </w:lvl>
+    <w:lvl w:ilvl="6" w:tplc="240A0001" w:tentative="1">
+      <w:start w:val="1"/>
+      <w:numFmt w:val="bullet"/>
+      <w:lvlText w:val=""/>
+      <w:lvlJc w:val="left"/>
+      <w:pPr>
+        <w:ind w:left="5040" w:hanging="360"/>
+      </w:pPr>
+      <w:rPr>
+        <w:rFonts w:ascii="Symbol" w:hAnsi="Symbol" w:hint="default"/>
+      </w:rPr>
+    </w:lvl>
+    <w:lvl w:ilvl="7" w:tplc="240A0003" w:tentative="1">
+      <w:start w:val="1"/>
+      <w:numFmt w:val="bullet"/>
+      <w:lvlText w:val="o"/>
+      <w:lvlJc w:val="left"/>
+      <w:pPr>
+        <w:ind w:left="5760" w:hanging="360"/>
+      </w:pPr>
+      <w:rPr>
+        <w:rFonts w:ascii="Courier New" w:hAnsi="Courier New" w:cs="Courier New" w:hint="default"/>
+      </w:rPr>
+    </w:lvl>
+    <w:lvl w:ilvl="8" w:tplc="240A0005" w:tentative="1">
+      <w:start w:val="1"/>
+      <w:numFmt w:val="bullet"/>
+      <w:lvlText w:val=""/>
+      <w:lvlJc w:val="left"/>
+      <w:pPr>
+        <w:ind w:left="6480" w:hanging="360"/>
+      </w:pPr>
+      <w:rPr>
+        <w:rFonts w:ascii="Wingdings" w:hAnsi="Wingdings" w:hint="default"/>
+      </w:rPr>
+    </w:lvl>
+  </w:abstractNum>
+  <w:abstractNum w:abstractNumId="4" w15:restartNumberingAfterBreak="0">
+    <w:nsid w:val="2E9C4024"/>
+    <w:multiLevelType w:val="hybridMultilevel"/>
+    <w:tmpl w:val="C69283A6"/>
+    <w:lvl w:ilvl="0" w:tplc="240A000F">
+      <w:start w:val="1"/>
+      <w:numFmt w:val="decimal"/>
+      <w:lvlText w:val="%1."/>
+      <w:lvlJc w:val="left"/>
+      <w:pPr>
+        <w:ind w:left="720" w:hanging="360"/>
+      </w:pPr>
+    </w:lvl>
+    <w:lvl w:ilvl="1" w:tplc="240A0019" w:tentative="1">
+      <w:start w:val="1"/>
+      <w:numFmt w:val="lowerLetter"/>
+      <w:lvlText w:val="%2."/>
+      <w:lvlJc w:val="left"/>
+      <w:pPr>
+        <w:ind w:left="1440" w:hanging="360"/>
+      </w:pPr>
+    </w:lvl>
+    <w:lvl w:ilvl="2" w:tplc="240A001B" w:tentative="1">
+      <w:start w:val="1"/>
+      <w:numFmt w:val="lowerRoman"/>
+      <w:lvlText w:val="%3."/>
+      <w:lvlJc w:val="right"/>
+      <w:pPr>
+        <w:ind w:left="2160" w:hanging="180"/>
+      </w:pPr>
+    </w:lvl>
+    <w:lvl w:ilvl="3" w:tplc="240A000F" w:tentative="1">
+      <w:start w:val="1"/>
+      <w:numFmt w:val="decimal"/>
+      <w:lvlText w:val="%4."/>
+      <w:lvlJc w:val="left"/>
+      <w:pPr>
+        <w:ind w:left="2880" w:hanging="360"/>
+      </w:pPr>
+    </w:lvl>
+    <w:lvl w:ilvl="4" w:tplc="240A0019" w:tentative="1">
+      <w:start w:val="1"/>
+      <w:numFmt w:val="lowerLetter"/>
+      <w:lvlText w:val="%5."/>
+      <w:lvlJc w:val="left"/>
+      <w:pPr>
+        <w:ind w:left="3600" w:hanging="360"/>
+      </w:pPr>
+    </w:lvl>
+    <w:lvl w:ilvl="5" w:tplc="240A001B" w:tentative="1">
+      <w:start w:val="1"/>
+      <w:numFmt w:val="lowerRoman"/>
+      <w:lvlText w:val="%6."/>
+      <w:lvlJc w:val="right"/>
+      <w:pPr>
+        <w:ind w:left="4320" w:hanging="180"/>
+      </w:pPr>
+    </w:lvl>
+    <w:lvl w:ilvl="6" w:tplc="240A000F" w:tentative="1">
+      <w:start w:val="1"/>
+      <w:numFmt w:val="decimal"/>
+      <w:lvlText w:val="%7."/>
+      <w:lvlJc w:val="left"/>
+      <w:pPr>
+        <w:ind w:left="5040" w:hanging="360"/>
+      </w:pPr>
+    </w:lvl>
+    <w:lvl w:ilvl="7" w:tplc="240A0019" w:tentative="1">
+      <w:start w:val="1"/>
+      <w:numFmt w:val="lowerLetter"/>
+      <w:lvlText w:val="%8."/>
+      <w:lvlJc w:val="left"/>
+      <w:pPr>
+        <w:ind w:left="5760" w:hanging="360"/>
+      </w:pPr>
+    </w:lvl>
+    <w:lvl w:ilvl="8" w:tplc="240A001B" w:tentative="1">
+      <w:start w:val="1"/>
+      <w:numFmt w:val="lowerRoman"/>
+      <w:lvlText w:val="%9."/>
+      <w:lvlJc w:val="right"/>
+      <w:pPr>
+        <w:ind w:left="6480" w:hanging="180"/>
+      </w:pPr>
+    </w:lvl>
+  </w:abstractNum>
+  <w:abstractNum w:abstractNumId="5" w15:restartNumberingAfterBreak="0">
     <w:nsid w:val="35703969"/>
     <w:multiLevelType w:val="multilevel"/>
     <w:tmpl w:val="70284814"/>
@@ -11905,7 +13352,7 @@
       </w:pPr>
     </w:lvl>
   </w:abstractNum>
-  <w:abstractNum w:abstractNumId="3" w15:restartNumberingAfterBreak="0">
+  <w:abstractNum w:abstractNumId="6" w15:restartNumberingAfterBreak="0">
     <w:nsid w:val="4611380A"/>
     <w:multiLevelType w:val="hybridMultilevel"/>
     <w:tmpl w:val="136EC97E"/>
@@ -11991,7 +13438,120 @@
       </w:pPr>
     </w:lvl>
   </w:abstractNum>
-  <w:abstractNum w:abstractNumId="4" w15:restartNumberingAfterBreak="0">
+  <w:abstractNum w:abstractNumId="7" w15:restartNumberingAfterBreak="0">
+    <w:nsid w:val="4AC06A97"/>
+    <w:multiLevelType w:val="hybridMultilevel"/>
+    <w:tmpl w:val="F0D6EA4C"/>
+    <w:lvl w:ilvl="0" w:tplc="240A0001">
+      <w:start w:val="1"/>
+      <w:numFmt w:val="bullet"/>
+      <w:lvlText w:val=""/>
+      <w:lvlJc w:val="left"/>
+      <w:pPr>
+        <w:ind w:left="720" w:hanging="360"/>
+      </w:pPr>
+      <w:rPr>
+        <w:rFonts w:ascii="Symbol" w:hAnsi="Symbol" w:hint="default"/>
+      </w:rPr>
+    </w:lvl>
+    <w:lvl w:ilvl="1" w:tplc="240A0003" w:tentative="1">
+      <w:start w:val="1"/>
+      <w:numFmt w:val="bullet"/>
+      <w:lvlText w:val="o"/>
+      <w:lvlJc w:val="left"/>
+      <w:pPr>
+        <w:ind w:left="1440" w:hanging="360"/>
+      </w:pPr>
+      <w:rPr>
+        <w:rFonts w:ascii="Courier New" w:hAnsi="Courier New" w:cs="Courier New" w:hint="default"/>
+      </w:rPr>
+    </w:lvl>
+    <w:lvl w:ilvl="2" w:tplc="240A0005" w:tentative="1">
+      <w:start w:val="1"/>
+      <w:numFmt w:val="bullet"/>
+      <w:lvlText w:val=""/>
+      <w:lvlJc w:val="left"/>
+      <w:pPr>
+        <w:ind w:left="2160" w:hanging="360"/>
+      </w:pPr>
+      <w:rPr>
+        <w:rFonts w:ascii="Wingdings" w:hAnsi="Wingdings" w:hint="default"/>
+      </w:rPr>
+    </w:lvl>
+    <w:lvl w:ilvl="3" w:tplc="240A0001" w:tentative="1">
+      <w:start w:val="1"/>
+      <w:numFmt w:val="bullet"/>
+      <w:lvlText w:val=""/>
+      <w:lvlJc w:val="left"/>
+      <w:pPr>
+        <w:ind w:left="2880" w:hanging="360"/>
+      </w:pPr>
+      <w:rPr>
+        <w:rFonts w:ascii="Symbol" w:hAnsi="Symbol" w:hint="default"/>
+      </w:rPr>
+    </w:lvl>
+    <w:lvl w:ilvl="4" w:tplc="240A0003" w:tentative="1">
+      <w:start w:val="1"/>
+      <w:numFmt w:val="bullet"/>
+      <w:lvlText w:val="o"/>
+      <w:lvlJc w:val="left"/>
+      <w:pPr>
+        <w:ind w:left="3600" w:hanging="360"/>
+      </w:pPr>
+      <w:rPr>
+        <w:rFonts w:ascii="Courier New" w:hAnsi="Courier New" w:cs="Courier New" w:hint="default"/>
+      </w:rPr>
+    </w:lvl>
+    <w:lvl w:ilvl="5" w:tplc="240A0005" w:tentative="1">
+      <w:start w:val="1"/>
+      <w:numFmt w:val="bullet"/>
+      <w:lvlText w:val=""/>
+      <w:lvlJc w:val="left"/>
+      <w:pPr>
+        <w:ind w:left="4320" w:hanging="360"/>
+      </w:pPr>
+      <w:rPr>
+        <w:rFonts w:ascii="Wingdings" w:hAnsi="Wingdings" w:hint="default"/>
+      </w:rPr>
+    </w:lvl>
+    <w:lvl w:ilvl="6" w:tplc="240A0001" w:tentative="1">
+      <w:start w:val="1"/>
+      <w:numFmt w:val="bullet"/>
+      <w:lvlText w:val=""/>
+      <w:lvlJc w:val="left"/>
+      <w:pPr>
+        <w:ind w:left="5040" w:hanging="360"/>
+      </w:pPr>
+      <w:rPr>
+        <w:rFonts w:ascii="Symbol" w:hAnsi="Symbol" w:hint="default"/>
+      </w:rPr>
+    </w:lvl>
+    <w:lvl w:ilvl="7" w:tplc="240A0003" w:tentative="1">
+      <w:start w:val="1"/>
+      <w:numFmt w:val="bullet"/>
+      <w:lvlText w:val="o"/>
+      <w:lvlJc w:val="left"/>
+      <w:pPr>
+        <w:ind w:left="5760" w:hanging="360"/>
+      </w:pPr>
+      <w:rPr>
+        <w:rFonts w:ascii="Courier New" w:hAnsi="Courier New" w:cs="Courier New" w:hint="default"/>
+      </w:rPr>
+    </w:lvl>
+    <w:lvl w:ilvl="8" w:tplc="240A0005" w:tentative="1">
+      <w:start w:val="1"/>
+      <w:numFmt w:val="bullet"/>
+      <w:lvlText w:val=""/>
+      <w:lvlJc w:val="left"/>
+      <w:pPr>
+        <w:ind w:left="6480" w:hanging="360"/>
+      </w:pPr>
+      <w:rPr>
+        <w:rFonts w:ascii="Wingdings" w:hAnsi="Wingdings" w:hint="default"/>
+      </w:rPr>
+    </w:lvl>
+  </w:abstractNum>
+  <w:abstractNum w:abstractNumId="8" w15:restartNumberingAfterBreak="0">
     <w:nsid w:val="4F7E585D"/>
     <w:multiLevelType w:val="multilevel"/>
     <w:tmpl w:val="5D0859C4"/>
@@ -12104,7 +13664,7 @@
       </w:pPr>
     </w:lvl>
   </w:abstractNum>
-  <w:abstractNum w:abstractNumId="5" w15:restartNumberingAfterBreak="0">
+  <w:abstractNum w:abstractNumId="9" w15:restartNumberingAfterBreak="0">
     <w:nsid w:val="505040F1"/>
     <w:multiLevelType w:val="hybridMultilevel"/>
     <w:tmpl w:val="5CCED878"/>
@@ -12190,7 +13750,7 @@
       </w:pPr>
     </w:lvl>
   </w:abstractNum>
-  <w:abstractNum w:abstractNumId="6" w15:restartNumberingAfterBreak="0">
+  <w:abstractNum w:abstractNumId="10" w15:restartNumberingAfterBreak="0">
     <w:nsid w:val="537A2F15"/>
     <w:multiLevelType w:val="multilevel"/>
     <w:tmpl w:val="D018DE5A"/>
@@ -12307,7 +13867,7 @@
       </w:rPr>
     </w:lvl>
   </w:abstractNum>
-  <w:abstractNum w:abstractNumId="7" w15:restartNumberingAfterBreak="0">
+  <w:abstractNum w:abstractNumId="11" w15:restartNumberingAfterBreak="0">
     <w:nsid w:val="547B2D09"/>
     <w:multiLevelType w:val="multilevel"/>
     <w:tmpl w:val="CDF02E60"/>
@@ -12424,7 +13984,7 @@
       </w:rPr>
     </w:lvl>
   </w:abstractNum>
-  <w:abstractNum w:abstractNumId="8" w15:restartNumberingAfterBreak="0">
+  <w:abstractNum w:abstractNumId="12" w15:restartNumberingAfterBreak="0">
     <w:nsid w:val="58893D10"/>
     <w:multiLevelType w:val="multilevel"/>
     <w:tmpl w:val="81484EA4"/>
@@ -12510,7 +14070,7 @@
       </w:pPr>
     </w:lvl>
   </w:abstractNum>
-  <w:abstractNum w:abstractNumId="9" w15:restartNumberingAfterBreak="0">
+  <w:abstractNum w:abstractNumId="13" w15:restartNumberingAfterBreak="0">
     <w:nsid w:val="64E160BC"/>
     <w:multiLevelType w:val="hybridMultilevel"/>
     <w:tmpl w:val="D422C470"/>
@@ -12622,7 +14182,7 @@
       </w:rPr>
     </w:lvl>
   </w:abstractNum>
-  <w:abstractNum w:abstractNumId="10" w15:restartNumberingAfterBreak="0">
+  <w:abstractNum w:abstractNumId="14" w15:restartNumberingAfterBreak="0">
     <w:nsid w:val="681E1C99"/>
     <w:multiLevelType w:val="hybridMultilevel"/>
     <w:tmpl w:val="63F4DD48"/>
@@ -12708,7 +14268,7 @@
       </w:pPr>
     </w:lvl>
   </w:abstractNum>
-  <w:abstractNum w:abstractNumId="11" w15:restartNumberingAfterBreak="0">
+  <w:abstractNum w:abstractNumId="15" w15:restartNumberingAfterBreak="0">
     <w:nsid w:val="720042FD"/>
     <w:multiLevelType w:val="multilevel"/>
     <w:tmpl w:val="35B028DA"/>
@@ -12794,7 +14354,7 @@
       </w:pPr>
     </w:lvl>
   </w:abstractNum>
-  <w:abstractNum w:abstractNumId="12" w15:restartNumberingAfterBreak="0">
+  <w:abstractNum w:abstractNumId="16" w15:restartNumberingAfterBreak="0">
     <w:nsid w:val="754C2807"/>
     <w:multiLevelType w:val="hybridMultilevel"/>
     <w:tmpl w:val="470AA774"/>
@@ -12880,7 +14440,7 @@
       </w:pPr>
     </w:lvl>
   </w:abstractNum>
-  <w:abstractNum w:abstractNumId="13" w15:restartNumberingAfterBreak="0">
+  <w:abstractNum w:abstractNumId="17" w15:restartNumberingAfterBreak="0">
     <w:nsid w:val="7FF22B4A"/>
     <w:multiLevelType w:val="hybridMultilevel"/>
     <w:tmpl w:val="EEE0A338"/>
@@ -12967,45 +14527,57 @@
     </w:lvl>
   </w:abstractNum>
   <w:num w:numId="1">
-    <w:abstractNumId w:val="8"/>
+    <w:abstractNumId w:val="12"/>
   </w:num>
   <w:num w:numId="2">
     <w:abstractNumId w:val="1"/>
   </w:num>
   <w:num w:numId="3">
-    <w:abstractNumId w:val="11"/>
+    <w:abstractNumId w:val="15"/>
   </w:num>
   <w:num w:numId="4">
-    <w:abstractNumId w:val="6"/>
+    <w:abstractNumId w:val="10"/>
   </w:num>
   <w:num w:numId="5">
-    <w:abstractNumId w:val="9"/>
+    <w:abstractNumId w:val="13"/>
   </w:num>
   <w:num w:numId="6">
-    <w:abstractNumId w:val="10"/>
+    <w:abstractNumId w:val="14"/>
   </w:num>
   <w:num w:numId="7">
-    <w:abstractNumId w:val="13"/>
+    <w:abstractNumId w:val="17"/>
   </w:num>
   <w:num w:numId="8">
     <w:abstractNumId w:val="0"/>
   </w:num>
   <w:num w:numId="9">
-    <w:abstractNumId w:val="12"/>
+    <w:abstractNumId w:val="16"/>
   </w:num>
   <w:num w:numId="10">
+    <w:abstractNumId w:val="11"/>
+  </w:num>
+  <w:num w:numId="11">
+    <w:abstractNumId w:val="9"/>
+  </w:num>
+  <w:num w:numId="12">
+    <w:abstractNumId w:val="6"/>
+  </w:num>
+  <w:num w:numId="13">
+    <w:abstractNumId w:val="5"/>
+  </w:num>
+  <w:num w:numId="14">
+    <w:abstractNumId w:val="8"/>
+  </w:num>
+  <w:num w:numId="15">
+    <w:abstractNumId w:val="2"/>
+  </w:num>
+  <w:num w:numId="16">
     <w:abstractNumId w:val="7"/>
   </w:num>
-  <w:num w:numId="11">
-    <w:abstractNumId w:val="5"/>
-  </w:num>
-  <w:num w:numId="12">
+  <w:num w:numId="17">
     <w:abstractNumId w:val="3"/>
   </w:num>
-  <w:num w:numId="13">
-    <w:abstractNumId w:val="2"/>
-  </w:num>
-  <w:num w:numId="14">
+  <w:num w:numId="18">
     <w:abstractNumId w:val="4"/>
   </w:num>
 </w:numbering>
@@ -13508,7 +15080,6 @@
   <w:style w:type="character" w:default="1" w:styleId="Fuentedeprrafopredeter">
     <w:name w:val="Default Paragraph Font"/>
     <w:uiPriority w:val="1"/>
-    <w:semiHidden/>
     <w:unhideWhenUsed/>
   </w:style>
   <w:style w:type="table" w:default="1" w:styleId="Tablanormal">
@@ -13733,6 +15304,18 @@
     <w:rPr>
       <w:b/>
       <w:bCs/>
+    </w:rPr>
+  </w:style>
+  <w:style w:type="character" w:styleId="Mencinsinresolver">
+    <w:name w:val="Unresolved Mention"/>
+    <w:basedOn w:val="Fuentedeprrafopredeter"/>
+    <w:uiPriority w:val="99"/>
+    <w:semiHidden/>
+    <w:unhideWhenUsed/>
+    <w:rsid w:val="00F210F9"/>
+    <w:rPr>
+      <w:color w:val="808080"/>
+      <w:shd w:val="clear" w:color="auto" w:fill="E6E6E6"/>
     </w:rPr>
   </w:style>
 </w:styles>

</xml_diff>